<commit_message>
"Conclusie" voor beeldherkenning theorie.
</commit_message>
<xml_diff>
--- a/documents/OnderzoeksRapport/Deelonderzoeken/Beeldherkenning/Beeld Herkenning.docx
+++ b/documents/OnderzoeksRapport/Deelonderzoeken/Beeldherkenning/Beeld Herkenning.docx
@@ -29,29 +29,8 @@
       <w:r>
         <w:t xml:space="preserve">A Survey on Object </w:t>
       </w:r>
-      <w:proofErr w:type="spellStart"/>
-      <w:r>
-        <w:t>Detection</w:t>
-      </w:r>
-      <w:proofErr w:type="spellEnd"/>
-      <w:r>
-        <w:t xml:space="preserve"> </w:t>
-      </w:r>
-      <w:proofErr w:type="spellStart"/>
-      <w:r>
-        <w:t>and</w:t>
-      </w:r>
-      <w:proofErr w:type="spellEnd"/>
-      <w:r>
-        <w:t xml:space="preserve"> Tracking </w:t>
-      </w:r>
-      <w:proofErr w:type="spellStart"/>
-      <w:r>
-        <w:t>Methods</w:t>
-      </w:r>
-      <w:proofErr w:type="spellEnd"/>
-      <w:r>
-        <w:t xml:space="preserve"> </w:t>
+      <w:r>
+        <w:t xml:space="preserve">Detection and Tracking Methods </w:t>
       </w:r>
       <w:sdt>
         <w:sdtPr>
@@ -142,23 +121,7 @@
     </w:p>
     <w:p>
       <w:r>
-        <w:t>Tussen de beelden in zullen een aantal verschillen ontstaan. Deze kunnen veroorzaakt worden door beweging op de achtergrond, verschil in lichtsterkte of het vallen van schaduw. Hierdoor zal het mogelijk zijn dat het balletje niet correct wordt gevonden of dat het systeem het balletje op een andere locatie verwacht (</w:t>
-      </w:r>
-      <w:proofErr w:type="spellStart"/>
-      <w:r>
-        <w:t>false</w:t>
-      </w:r>
-      <w:proofErr w:type="spellEnd"/>
-      <w:r>
-        <w:t xml:space="preserve"> </w:t>
-      </w:r>
-      <w:proofErr w:type="spellStart"/>
-      <w:r>
-        <w:t>positive</w:t>
-      </w:r>
-      <w:proofErr w:type="spellEnd"/>
-      <w:r>
-        <w:t>).</w:t>
+        <w:t>Tussen de beelden in zullen een aantal verschillen ontstaan. Deze kunnen veroorzaakt worden door beweging op de achtergrond, verschil in lichtsterkte of het vallen van schaduw. Hierdoor zal het mogelijk zijn dat het balletje niet correct wordt gevonden of dat het systeem het balletje op een andere locatie verwacht (false positive).</w:t>
       </w:r>
     </w:p>
     <w:p>
@@ -409,8 +372,6 @@
           </wp:inline>
         </w:drawing>
       </w:r>
-      <w:bookmarkStart w:id="0" w:name="_GoBack"/>
-      <w:bookmarkEnd w:id="0"/>
     </w:p>
     <w:p>
       <w:pPr>
@@ -481,13 +442,8 @@
         <w:pStyle w:val="Kop4"/>
       </w:pPr>
       <w:r>
-        <w:t xml:space="preserve">Background </w:t>
-      </w:r>
-      <w:proofErr w:type="spellStart"/>
-      <w:r>
-        <w:t>substraction</w:t>
-      </w:r>
-      <w:proofErr w:type="spellEnd"/>
+        <w:t>Background substraction</w:t>
+      </w:r>
     </w:p>
     <w:p>
       <w:r>
@@ -538,15 +494,7 @@
     </w:p>
     <w:p>
       <w:r>
-        <w:t xml:space="preserve">Objecten als een geheel herkennen is een ingewikkeld </w:t>
-      </w:r>
-      <w:proofErr w:type="spellStart"/>
-      <w:r>
-        <w:t>process</w:t>
-      </w:r>
-      <w:proofErr w:type="spellEnd"/>
-      <w:r>
-        <w:t xml:space="preserve"> voor een computer. </w:t>
+        <w:t xml:space="preserve">Objecten als een geheel herkennen is een ingewikkeld process voor een computer. </w:t>
       </w:r>
       <w:r>
         <w:t>Een manier om het eenvoudiger te maken is het toepassen van Canny Edge Detection</w:t>
@@ -579,15 +527,7 @@
         </w:sdtContent>
       </w:sdt>
       <w:r>
-        <w:t xml:space="preserve">. Dit algoritme gebruikt een </w:t>
-      </w:r>
-      <w:proofErr w:type="spellStart"/>
-      <w:r>
-        <w:t>Gaussian</w:t>
-      </w:r>
-      <w:proofErr w:type="spellEnd"/>
-      <w:r>
-        <w:t xml:space="preserve"> Filter</w:t>
+        <w:t>. Dit algoritme gebruikt een Gaussian Filter</w:t>
       </w:r>
       <w:r>
         <w:t xml:space="preserve"> </w:t>
@@ -603,11 +543,27 @@
       </w:r>
     </w:p>
     <w:p/>
+    <w:p>
+      <w:pPr>
+        <w:rPr>
+          <w:rFonts w:asciiTheme="majorHAnsi" w:eastAsiaTheme="majorEastAsia" w:hAnsiTheme="majorHAnsi" w:cstheme="majorBidi"/>
+          <w:b/>
+          <w:bCs/>
+          <w:i/>
+          <w:iCs/>
+          <w:color w:val="4F81BD" w:themeColor="accent1"/>
+        </w:rPr>
+      </w:pPr>
+      <w:r>
+        <w:br w:type="page"/>
+      </w:r>
+    </w:p>
     <w:p>
       <w:pPr>
         <w:pStyle w:val="Kop4"/>
       </w:pPr>
       <w:r>
+        <w:lastRenderedPageBreak/>
         <w:t>Vergelijking</w:t>
       </w:r>
     </w:p>
@@ -846,14 +802,8 @@
           </w:tcPr>
           <w:p>
             <w:r>
-              <w:t xml:space="preserve">Background </w:t>
+              <w:t>Background Subtraction</w:t>
             </w:r>
-            <w:proofErr w:type="spellStart"/>
-            <w:r>
-              <w:lastRenderedPageBreak/>
-              <w:t>Subtraction</w:t>
-            </w:r>
-            <w:proofErr w:type="spellEnd"/>
           </w:p>
         </w:tc>
         <w:tc>
@@ -869,12 +819,7 @@
               <w:cnfStyle w:val="000000100000" w:firstRow="0" w:lastRow="0" w:firstColumn="0" w:lastColumn="0" w:oddVBand="0" w:evenVBand="0" w:oddHBand="1" w:evenHBand="0" w:firstRowFirstColumn="0" w:firstRowLastColumn="0" w:lastRowFirstColumn="0" w:lastRowLastColumn="0"/>
             </w:pPr>
             <w:r>
-              <w:lastRenderedPageBreak/>
-              <w:t xml:space="preserve">Hoog (Alleen de locatie van het </w:t>
-            </w:r>
-            <w:r>
-              <w:lastRenderedPageBreak/>
-              <w:t>object blijft over)</w:t>
+              <w:t>Hoog (Alleen de locatie van het object blijft over)</w:t>
             </w:r>
           </w:p>
         </w:tc>
@@ -891,12 +836,7 @@
               <w:cnfStyle w:val="000000100000" w:firstRow="0" w:lastRow="0" w:firstColumn="0" w:lastColumn="0" w:oddVBand="0" w:evenVBand="0" w:oddHBand="1" w:evenHBand="0" w:firstRowFirstColumn="0" w:firstRowLastColumn="0" w:lastRowFirstColumn="0" w:lastRowLastColumn="0"/>
             </w:pPr>
             <w:r>
-              <w:lastRenderedPageBreak/>
-              <w:t xml:space="preserve">Zeer gevoelig(elke </w:t>
-            </w:r>
-            <w:r>
-              <w:lastRenderedPageBreak/>
-              <w:t>verandering is een nieuwe locatie)</w:t>
+              <w:t>Zeer gevoelig(elke verandering is een nieuwe locatie)</w:t>
             </w:r>
           </w:p>
         </w:tc>
@@ -913,12 +853,7 @@
               <w:cnfStyle w:val="000000100000" w:firstRow="0" w:lastRow="0" w:firstColumn="0" w:lastColumn="0" w:oddVBand="0" w:evenVBand="0" w:oddHBand="1" w:evenHBand="0" w:firstRowFirstColumn="0" w:firstRowLastColumn="0" w:lastRowFirstColumn="0" w:lastRowLastColumn="0"/>
             </w:pPr>
             <w:r>
-              <w:lastRenderedPageBreak/>
-              <w:t xml:space="preserve">Laag (Voor elke pixel </w:t>
-            </w:r>
-            <w:r>
-              <w:lastRenderedPageBreak/>
-              <w:t>een controle of het achtergrond is en een mogelijke reset)</w:t>
+              <w:t>Laag (Voor elke pixel een controle of het achtergrond is en een mogelijke reset)</w:t>
             </w:r>
           </w:p>
         </w:tc>
@@ -934,7 +869,6 @@
           </w:tcPr>
           <w:p>
             <w:r>
-              <w:lastRenderedPageBreak/>
               <w:t>Kleur Herkenning</w:t>
             </w:r>
           </w:p>
@@ -1039,15 +973,7 @@
               <w:cnfStyle w:val="000000100000" w:firstRow="0" w:lastRow="0" w:firstColumn="0" w:lastColumn="0" w:oddVBand="0" w:evenVBand="0" w:oddHBand="1" w:evenHBand="0" w:firstRowFirstColumn="0" w:firstRowLastColumn="0" w:lastRowFirstColumn="0" w:lastRowLastColumn="0"/>
             </w:pPr>
             <w:r>
-              <w:t xml:space="preserve">Laag (Door het toepassen van een </w:t>
-            </w:r>
-            <w:proofErr w:type="spellStart"/>
-            <w:r>
-              <w:t>gaussian</w:t>
-            </w:r>
-            <w:proofErr w:type="spellEnd"/>
-            <w:r>
-              <w:t xml:space="preserve"> zijn de meeste verstoringen verwerkt)</w:t>
+              <w:t>Laag (Door het toepassen van een gaussian zijn de meeste verstoringen verwerkt)</w:t>
             </w:r>
           </w:p>
         </w:tc>
@@ -1227,15 +1153,8 @@
     </w:p>
     <w:p>
       <w:r>
-        <w:t xml:space="preserve">Echter kan het algoritme niet goed tegen transformaties van het doelobject (Vervormingen, rotaties en verandering in formaat). Deze problemen zullen niet veel voorkomen bij de ping </w:t>
-      </w:r>
-      <w:proofErr w:type="spellStart"/>
-      <w:r>
-        <w:t>pong</w:t>
-      </w:r>
-      <w:proofErr w:type="spellEnd"/>
-      <w:r>
-        <w:t xml:space="preserve"> bal doordat deze ten alle tijden rond zullen zijn.</w:t>
+        <w:lastRenderedPageBreak/>
+        <w:t>Echter kan het algoritme niet goed tegen transformaties van het doelobject (Vervormingen, rotaties en verandering in formaat). Deze problemen zullen niet veel voorkomen bij de ping pong bal doordat deze ten alle tijden rond zullen zijn.</w:t>
       </w:r>
     </w:p>
     <w:p>
@@ -1247,64 +1166,17 @@
       <w:pPr>
         <w:pStyle w:val="Kop4"/>
       </w:pPr>
-      <w:proofErr w:type="spellStart"/>
-      <w:r>
-        <w:t>Hough</w:t>
-      </w:r>
-      <w:proofErr w:type="spellEnd"/>
-      <w:r>
-        <w:t xml:space="preserve"> </w:t>
-      </w:r>
-      <w:proofErr w:type="spellStart"/>
-      <w:r>
-        <w:t>Circle</w:t>
-      </w:r>
-      <w:proofErr w:type="spellEnd"/>
-      <w:r>
-        <w:t xml:space="preserve"> </w:t>
-      </w:r>
-      <w:proofErr w:type="spellStart"/>
-      <w:r>
-        <w:t>Detection</w:t>
-      </w:r>
-      <w:proofErr w:type="spellEnd"/>
+      <w:r>
+        <w:t>Hough Circle Detection</w:t>
+      </w:r>
       <w:r>
         <w:t xml:space="preserve"> (HCD)</w:t>
       </w:r>
     </w:p>
     <w:p>
       <w:r>
-        <w:t xml:space="preserve">Een methode die van toepassing is voor het tafeltennis programma, die niet omschreven is door Rafael </w:t>
-      </w:r>
-      <w:proofErr w:type="spellStart"/>
-      <w:r>
-        <w:t>Nieto</w:t>
-      </w:r>
-      <w:proofErr w:type="spellEnd"/>
-      <w:r>
-        <w:t xml:space="preserve"> is de </w:t>
-      </w:r>
-      <w:proofErr w:type="spellStart"/>
-      <w:r>
-        <w:t>Hough</w:t>
-      </w:r>
-      <w:proofErr w:type="spellEnd"/>
-      <w:r>
-        <w:t xml:space="preserve"> </w:t>
-      </w:r>
-      <w:proofErr w:type="spellStart"/>
-      <w:r>
-        <w:t>Circle</w:t>
-      </w:r>
-      <w:proofErr w:type="spellEnd"/>
-      <w:r>
-        <w:t xml:space="preserve"> </w:t>
-      </w:r>
-      <w:proofErr w:type="spellStart"/>
-      <w:r>
-        <w:t>Detection</w:t>
-      </w:r>
-      <w:proofErr w:type="spellEnd"/>
+        <w:t>Een methode die van toepassing is voor het tafeltennis programma, die niet omschreven is door Rafael Nieto is de Hough Circle Detection</w:t>
+      </w:r>
       <w:r>
         <w:t xml:space="preserve"> </w:t>
       </w:r>
@@ -1344,11 +1216,7 @@
     </w:p>
     <w:p>
       <w:r>
-        <w:t xml:space="preserve">Doordat het algoritme op veel onderdelen in een afbeelding kan reageren. Hierdoor kan het algoritme zeer traag worden. Om dit op te lossen wordt veelal gebruik gemaakt van een </w:t>
-      </w:r>
-      <w:r>
-        <w:lastRenderedPageBreak/>
-        <w:t>Intensiteitsmap (De afbeelding in grijswaarden) of een Edge Detector (Canny Edge Detector). Ook maakt het voor het algoritme een verschil of de straal van de cirkel bekent is.</w:t>
+        <w:t>Doordat het algoritme op veel onderdelen in een afbeelding kan reageren. Hierdoor kan het algoritme zeer traag worden. Om dit op te lossen wordt veelal gebruik gemaakt van een Intensiteitsmap (De afbeelding in grijswaarden) of een Edge Detector (Canny Edge Detector). Ook maakt het voor het algoritme een verschil of de straal van de cirkel bekent is.</w:t>
       </w:r>
     </w:p>
     <w:p>
@@ -1382,21 +1250,11 @@
       <w:r>
         <w:t xml:space="preserve">Het algoritme rekent locaties uit die overeenkomen met het herkenningspunt. Echter is deze herkenning niet zo strikt als bij template matches, waarbij iedere de volledige overeenkomst telt, maar in plaats hiervan zullen alle overeenkomsten gemarkeerd worden. Vervolgens wordt de </w:t>
       </w:r>
-      <w:proofErr w:type="spellStart"/>
-      <w:r>
-        <w:t>Epanechnikov</w:t>
-      </w:r>
-      <w:proofErr w:type="spellEnd"/>
-      <w:r>
-        <w:t xml:space="preserve"> </w:t>
-      </w:r>
-      <w:proofErr w:type="spellStart"/>
-      <w:r>
-        <w:t>Kernel</w:t>
-      </w:r>
-      <w:proofErr w:type="spellEnd"/>
-      <w:r>
-        <w:t xml:space="preserve"> methode </w:t>
+      <w:r>
+        <w:t xml:space="preserve">Epanechnikov </w:t>
+      </w:r>
+      <w:r>
+        <w:t xml:space="preserve">Kernel methode </w:t>
       </w:r>
       <w:sdt>
         <w:sdtPr>
@@ -1485,21 +1343,7 @@
         <w:rPr>
           <w:lang w:val="en-GB"/>
         </w:rPr>
-        <w:t xml:space="preserve">ased </w:t>
-      </w:r>
-      <w:proofErr w:type="spellStart"/>
-      <w:r>
-        <w:rPr>
-          <w:lang w:val="en-GB"/>
-        </w:rPr>
-        <w:t>Color</w:t>
-      </w:r>
-      <w:proofErr w:type="spellEnd"/>
-      <w:r>
-        <w:rPr>
-          <w:lang w:val="en-GB"/>
-        </w:rPr>
-        <w:t xml:space="preserve"> Tracking (PFC)</w:t>
+        <w:t>ased Color Tracking (PFC)</w:t>
       </w:r>
     </w:p>
     <w:p>
@@ -1509,21 +1353,15 @@
       <w:r>
         <w:t xml:space="preserve">, echter werkt deze alleen met kleur. Vervolgens wordt hier ook de bovenstaande </w:t>
       </w:r>
-      <w:proofErr w:type="spellStart"/>
-      <w:r>
-        <w:t>Epanechnikov</w:t>
-      </w:r>
-      <w:proofErr w:type="spellEnd"/>
-      <w:r>
-        <w:t xml:space="preserve"> </w:t>
-      </w:r>
-      <w:proofErr w:type="spellStart"/>
-      <w:r>
-        <w:t>Kernel</w:t>
-      </w:r>
-      <w:proofErr w:type="spellEnd"/>
-      <w:r>
-        <w:t xml:space="preserve"> methode </w:t>
+      <w:r>
+        <w:t xml:space="preserve">Epanechnikov </w:t>
+      </w:r>
+      <w:r>
+        <w:t xml:space="preserve">Kernel </w:t>
+      </w:r>
+      <w:r>
+        <w:lastRenderedPageBreak/>
+        <w:t xml:space="preserve">methode </w:t>
       </w:r>
       <w:sdt>
         <w:sdtPr>
@@ -1592,15 +1430,7 @@
         <w:pStyle w:val="Kop4"/>
       </w:pPr>
       <w:r>
-        <w:t>Lucas-</w:t>
-      </w:r>
-      <w:proofErr w:type="spellStart"/>
-      <w:r>
-        <w:t>Kanade</w:t>
-      </w:r>
-      <w:proofErr w:type="spellEnd"/>
-      <w:r>
-        <w:t xml:space="preserve"> Tracking</w:t>
+        <w:t>Lucas-Kanade Tracking</w:t>
       </w:r>
       <w:r>
         <w:t xml:space="preserve"> (LK)</w:t>
@@ -1608,15 +1438,7 @@
     </w:p>
     <w:p>
       <w:r>
-        <w:t>Lucas-</w:t>
-      </w:r>
-      <w:proofErr w:type="spellStart"/>
-      <w:r>
-        <w:t>Kanade</w:t>
-      </w:r>
-      <w:proofErr w:type="spellEnd"/>
-      <w:r>
-        <w:t xml:space="preserve"> Tracking </w:t>
+        <w:t xml:space="preserve">Lucas-Kanade Tracking </w:t>
       </w:r>
       <w:r>
         <w:t>is een vorm van Optical Flow herkenning</w:t>
@@ -1664,11 +1486,7 @@
         <w:t>e</w:t>
       </w:r>
       <w:r>
-        <w:t xml:space="preserve">leken en probeert het </w:t>
-      </w:r>
-      <w:r>
-        <w:lastRenderedPageBreak/>
-        <w:t>algoritme in te schatten welke richting het object op beweegt zodat de verschillen in intensiteit verklaard kunnen worden.</w:t>
+        <w:t>leken en probeert het algoritme in te schatten welke richting het object op beweegt zodat de verschillen in intensiteit verklaard kunnen worden.</w:t>
       </w:r>
     </w:p>
     <w:p>
@@ -1715,13 +1533,8 @@
       </w:r>
     </w:p>
     <w:p>
-      <w:proofErr w:type="spellStart"/>
-      <w:r>
-        <w:t>Incremental</w:t>
-      </w:r>
-      <w:proofErr w:type="spellEnd"/>
-      <w:r>
-        <w:t xml:space="preserve"> Learning gebruikt een aantal templates om een inschatting te maken van de mogelijke transformaties van een object.</w:t>
+      <w:r>
+        <w:t>Incremental Learning gebruikt een aantal templates om een inschatting te maken van de mogelijke transformaties van een object.</w:t>
       </w:r>
       <w:r>
         <w:t xml:space="preserve"> Vervolgens gaat het algoritme van ieder nieuw beeld het object registreren in een nieuwe template. Door het beeld te vergelijken met alle templates zal het algoritme eventuele veranderingen kunnen opvangen doordat hij het nieuwe object zal kennen. Daarentegen kan het algoritme niet goed omgaan met het verlies van het object en zal het algoritme steeds intensiever worden doordat de hoeveelheid templates groter wordt.</w:t>
@@ -3781,14 +3594,12 @@
                 <w:lang w:val="en-GB"/>
               </w:rPr>
             </w:pPr>
-            <w:proofErr w:type="spellStart"/>
             <w:r>
               <w:rPr>
                 <w:lang w:val="en-GB"/>
               </w:rPr>
               <w:t>Gemiddeld</w:t>
             </w:r>
-            <w:proofErr w:type="spellEnd"/>
           </w:p>
         </w:tc>
         <w:tc>
@@ -3806,14 +3617,12 @@
                 <w:lang w:val="en-GB"/>
               </w:rPr>
             </w:pPr>
-            <w:proofErr w:type="spellStart"/>
             <w:r>
               <w:rPr>
                 <w:lang w:val="en-GB"/>
               </w:rPr>
               <w:t>Herstelbaar</w:t>
             </w:r>
-            <w:proofErr w:type="spellEnd"/>
           </w:p>
         </w:tc>
         <w:tc>
@@ -3891,44 +3700,8 @@
               <w:rPr>
                 <w:lang w:val="en-GB"/>
               </w:rPr>
-              <w:t xml:space="preserve">MS </w:t>
+              <w:t>MS voor schaal veranderingen</w:t>
             </w:r>
-            <w:proofErr w:type="spellStart"/>
-            <w:r>
-              <w:rPr>
-                <w:lang w:val="en-GB"/>
-              </w:rPr>
-              <w:t>voor</w:t>
-            </w:r>
-            <w:proofErr w:type="spellEnd"/>
-            <w:r>
-              <w:rPr>
-                <w:lang w:val="en-GB"/>
-              </w:rPr>
-              <w:t xml:space="preserve"> </w:t>
-            </w:r>
-            <w:proofErr w:type="spellStart"/>
-            <w:r>
-              <w:rPr>
-                <w:lang w:val="en-GB"/>
-              </w:rPr>
-              <w:t>schaal</w:t>
-            </w:r>
-            <w:proofErr w:type="spellEnd"/>
-            <w:r>
-              <w:rPr>
-                <w:lang w:val="en-GB"/>
-              </w:rPr>
-              <w:t xml:space="preserve"> </w:t>
-            </w:r>
-            <w:proofErr w:type="spellStart"/>
-            <w:r>
-              <w:rPr>
-                <w:lang w:val="en-GB"/>
-              </w:rPr>
-              <w:t>veranderingen</w:t>
-            </w:r>
-            <w:proofErr w:type="spellEnd"/>
           </w:p>
         </w:tc>
       </w:tr>
@@ -3939,6 +3712,118 @@
           <w:lang w:val="en-GB"/>
         </w:rPr>
       </w:pPr>
+    </w:p>
+    <w:p>
+      <w:pPr>
+        <w:pStyle w:val="Kop2"/>
+        <w:rPr>
+          <w:lang w:val="en-GB"/>
+        </w:rPr>
+      </w:pPr>
+      <w:r>
+        <w:rPr>
+          <w:lang w:val="en-GB"/>
+        </w:rPr>
+        <w:br w:type="page"/>
+      </w:r>
+      <w:r>
+        <w:lastRenderedPageBreak/>
+        <w:t>Praktijk</w:t>
+      </w:r>
+      <w:r>
+        <w:rPr>
+          <w:lang w:val="en-GB"/>
+        </w:rPr>
+        <w:t xml:space="preserve"> meting</w:t>
+      </w:r>
+    </w:p>
+    <w:p>
+      <w:r>
+        <w:t xml:space="preserve">Uit de resultaten van het theoretische onderzoek naar de beschikbare methoden zijn een tweetal </w:t>
+      </w:r>
+      <w:r>
+        <w:t>methoden gekozen om te realiseren. Hiermee is het de bedoeling de snelheid van deze methoden in kaart te brengen.</w:t>
+      </w:r>
+    </w:p>
+    <w:p>
+      <w:r>
+        <w:t>De eerste gekozen methode is Particle Filter-based Color</w:t>
+      </w:r>
+      <w:r>
+        <w:t xml:space="preserve"> Tracking</w:t>
+      </w:r>
+      <w:r>
+        <w:t>. Deze is gekozen doordat de methode een hoge resistentie heeft tegen veranderingen in het beeld. Deze methode maakt gebruik van Frame Differencing om het verschil te zien tussen locaties op basis van een Mean Shift methode.</w:t>
+      </w:r>
+    </w:p>
+    <w:p>
+      <w:r>
+        <w:t xml:space="preserve">De tweede gekozen methode is Hough Circle Detection. Doordat de bal vanuit alle oogpunten rond zal zijn kan de bal gevonden worden door de methode. Ook kan de methode filtreren op basis van de doorsnee van het object waarmee valse positieven uitgesloten kunnen worden. Deze methode heeft geen Detectie methode nodig, maar presteert beter met behulp </w:t>
+      </w:r>
+      <w:r>
+        <w:t>van een Edge Detection Methode.</w:t>
+      </w:r>
+    </w:p>
+    <w:p>
+      <w:r>
+        <w:t xml:space="preserve">Beide methoden zouden uitgebreid kunnen worden met Background subtraction. Echter zal dit zeer afhankelijk zijn van de plaatsing en verlichting </w:t>
+      </w:r>
+      <w:r>
+        <w:t>van de omgeving.</w:t>
+      </w:r>
+    </w:p>
+    <w:p>
+      <w:r>
+        <w:t>In dit hoofdstuk zullen de gemeten waarden van dezen methoden besproken worden.</w:t>
+      </w:r>
+    </w:p>
+    <w:p/>
+    <w:p>
+      <w:pPr>
+        <w:pStyle w:val="Kop3"/>
+        <w:rPr>
+          <w:lang w:val="en-GB"/>
+        </w:rPr>
+      </w:pPr>
+      <w:r>
+        <w:rPr>
+          <w:lang w:val="en-GB"/>
+        </w:rPr>
+        <w:t>Particle Filter-based Color Tracking</w:t>
+      </w:r>
+    </w:p>
+    <w:p>
+      <w:r>
+        <w:t>//TODO meten</w:t>
+      </w:r>
+    </w:p>
+    <w:p>
+      <w:pPr>
+        <w:pStyle w:val="Kop3"/>
+      </w:pPr>
+      <w:r>
+        <w:t>Hough Circle Detection (HCD)</w:t>
+      </w:r>
+    </w:p>
+    <w:p>
+      <w:r>
+        <w:t>//TODO meten</w:t>
+      </w:r>
+    </w:p>
+    <w:p>
+      <w:pPr>
+        <w:pStyle w:val="Kop2"/>
+      </w:pPr>
+      <w:r>
+        <w:t>Conclusie</w:t>
+      </w:r>
+    </w:p>
+    <w:p>
+      <w:r>
+        <w:t>//TODO</w:t>
+      </w:r>
+      <w:bookmarkStart w:id="0" w:name="_GoBack"/>
+      <w:bookmarkEnd w:id="0"/>
     </w:p>
     <w:sectPr>
       <w:pgSz w:w="11906" w:h="16838"/>
@@ -7635,37 +7520,37 @@
     </dgm:pt>
   </dgm:ptLst>
   <dgm:cxnLst>
-    <dgm:cxn modelId="{9C32ECBD-8EF7-4BBE-BD52-47ED575A3ED7}" type="presOf" srcId="{B5B879F4-5C22-41F5-ABC2-421B99565B8F}" destId="{EC611168-1894-482E-898C-405120223975}" srcOrd="0" destOrd="0" presId="urn:microsoft.com/office/officeart/2005/8/layout/cycle5"/>
-    <dgm:cxn modelId="{D73BBBA1-6549-42CD-A290-CAC48763FA20}" type="presOf" srcId="{698F9176-BA0C-4351-9FEF-83929C035D7D}" destId="{2865A137-1D37-46BF-8129-AF9BAE0EF776}" srcOrd="0" destOrd="0" presId="urn:microsoft.com/office/officeart/2005/8/layout/cycle5"/>
-    <dgm:cxn modelId="{4765181A-61C1-407F-81E6-242F5EEA97DA}" type="presOf" srcId="{2B92D4F3-6C38-40DC-8B82-3C42DE354040}" destId="{9E7F179E-7E00-4EA0-A260-2E7895017FEF}" srcOrd="0" destOrd="0" presId="urn:microsoft.com/office/officeart/2005/8/layout/cycle5"/>
+    <dgm:cxn modelId="{99D9A0F8-C2C1-42BC-9CF9-90C435A97D73}" srcId="{92792585-24B5-4323-B34D-9BB7E272D64C}" destId="{E51096AB-B512-4487-92C9-4369F2C98375}" srcOrd="4" destOrd="0" parTransId="{A2FF80DC-E345-452F-8420-C7BC1D3AC043}" sibTransId="{316E1938-F86E-4051-B068-D9E2BFEEE302}"/>
+    <dgm:cxn modelId="{9D0F4DF0-9F86-4D0A-A92C-77C88225F764}" type="presOf" srcId="{1B18CCD5-E4E2-4DB8-8C1B-42905D396999}" destId="{208B4263-7B5F-4D56-B8D3-8CD4BE8B6488}" srcOrd="0" destOrd="0" presId="urn:microsoft.com/office/officeart/2005/8/layout/cycle5"/>
+    <dgm:cxn modelId="{1DAE4B7F-CFB4-41BF-99EA-32E94FBA2E9E}" type="presOf" srcId="{92792585-24B5-4323-B34D-9BB7E272D64C}" destId="{FC83BA6D-92F8-421D-B5DC-184634484D77}" srcOrd="0" destOrd="0" presId="urn:microsoft.com/office/officeart/2005/8/layout/cycle5"/>
+    <dgm:cxn modelId="{19AF5A7B-01C0-4966-935F-1F2C18BF1724}" srcId="{92792585-24B5-4323-B34D-9BB7E272D64C}" destId="{E04E8B9F-AE4E-4FA0-85DD-0B3EDC07FE3C}" srcOrd="2" destOrd="0" parTransId="{0513C8FA-6D2C-49D2-B715-CE76DE21CD75}" sibTransId="{2B92D4F3-6C38-40DC-8B82-3C42DE354040}"/>
+    <dgm:cxn modelId="{498D4B8E-588A-461F-B46E-C6D746FCD7A8}" srcId="{92792585-24B5-4323-B34D-9BB7E272D64C}" destId="{2D9F2D96-794A-4246-94BB-A73F4082B030}" srcOrd="3" destOrd="0" parTransId="{CAD8F401-0903-4EC2-92E6-DB51C6FA0AB8}" sibTransId="{6B4C9BFE-680F-440E-B3C6-CC05537FF1D8}"/>
+    <dgm:cxn modelId="{1D1E297D-A293-4F99-8235-96561C27453B}" type="presOf" srcId="{698F9176-BA0C-4351-9FEF-83929C035D7D}" destId="{2865A137-1D37-46BF-8129-AF9BAE0EF776}" srcOrd="0" destOrd="0" presId="urn:microsoft.com/office/officeart/2005/8/layout/cycle5"/>
+    <dgm:cxn modelId="{3225D80E-42B9-432B-9F80-D1F678E6862B}" type="presOf" srcId="{2B92D4F3-6C38-40DC-8B82-3C42DE354040}" destId="{9E7F179E-7E00-4EA0-A260-2E7895017FEF}" srcOrd="0" destOrd="0" presId="urn:microsoft.com/office/officeart/2005/8/layout/cycle5"/>
     <dgm:cxn modelId="{1AA2A4A6-737B-43B6-A8FF-8FE1CF2F6510}" srcId="{92792585-24B5-4323-B34D-9BB7E272D64C}" destId="{B5B879F4-5C22-41F5-ABC2-421B99565B8F}" srcOrd="0" destOrd="0" parTransId="{FB8A2C34-F278-4415-920D-A6935B6D5F1C}" sibTransId="{1B18CCD5-E4E2-4DB8-8C1B-42905D396999}"/>
+    <dgm:cxn modelId="{60DBE418-CA10-495D-89C0-2560B7B3E82E}" type="presOf" srcId="{B5B879F4-5C22-41F5-ABC2-421B99565B8F}" destId="{EC611168-1894-482E-898C-405120223975}" srcOrd="0" destOrd="0" presId="urn:microsoft.com/office/officeart/2005/8/layout/cycle5"/>
+    <dgm:cxn modelId="{07D82D50-B75A-4909-942A-7084EAE65F78}" type="presOf" srcId="{2D9F2D96-794A-4246-94BB-A73F4082B030}" destId="{E816D67F-1151-4D9F-A486-7E695425E0F7}" srcOrd="0" destOrd="0" presId="urn:microsoft.com/office/officeart/2005/8/layout/cycle5"/>
+    <dgm:cxn modelId="{58B580DA-49BF-4709-B943-400C11BFD38B}" type="presOf" srcId="{E51096AB-B512-4487-92C9-4369F2C98375}" destId="{693C1DF7-A358-4E84-A98E-78EA6D150C5A}" srcOrd="0" destOrd="0" presId="urn:microsoft.com/office/officeart/2005/8/layout/cycle5"/>
     <dgm:cxn modelId="{3EF67851-CA2F-40E4-BF00-C5B367D84909}" srcId="{92792585-24B5-4323-B34D-9BB7E272D64C}" destId="{F79183A8-3B5F-4951-A4D5-D2794A8ED4CB}" srcOrd="1" destOrd="0" parTransId="{E2F32439-F982-4027-92A2-99DFCD5B3892}" sibTransId="{698F9176-BA0C-4351-9FEF-83929C035D7D}"/>
-    <dgm:cxn modelId="{ACAE6549-115E-477E-8F05-28D294FEB967}" type="presOf" srcId="{F79183A8-3B5F-4951-A4D5-D2794A8ED4CB}" destId="{E50BCF7F-F334-4ECA-8C78-B02C666C8B4C}" srcOrd="0" destOrd="0" presId="urn:microsoft.com/office/officeart/2005/8/layout/cycle5"/>
-    <dgm:cxn modelId="{498D4B8E-588A-461F-B46E-C6D746FCD7A8}" srcId="{92792585-24B5-4323-B34D-9BB7E272D64C}" destId="{2D9F2D96-794A-4246-94BB-A73F4082B030}" srcOrd="3" destOrd="0" parTransId="{CAD8F401-0903-4EC2-92E6-DB51C6FA0AB8}" sibTransId="{6B4C9BFE-680F-440E-B3C6-CC05537FF1D8}"/>
-    <dgm:cxn modelId="{47E944B5-F72F-4BC9-B0CF-62B9D6DC7B63}" type="presOf" srcId="{E04E8B9F-AE4E-4FA0-85DD-0B3EDC07FE3C}" destId="{0AFE4DE8-DB1F-4EF5-A8DC-8A31CF66E890}" srcOrd="0" destOrd="0" presId="urn:microsoft.com/office/officeart/2005/8/layout/cycle5"/>
-    <dgm:cxn modelId="{53033CC5-0E98-450E-A917-54DD080F117D}" type="presOf" srcId="{2D9F2D96-794A-4246-94BB-A73F4082B030}" destId="{E816D67F-1151-4D9F-A486-7E695425E0F7}" srcOrd="0" destOrd="0" presId="urn:microsoft.com/office/officeart/2005/8/layout/cycle5"/>
-    <dgm:cxn modelId="{7EA5FD7E-0200-408D-84DA-6AFB57F646D9}" type="presOf" srcId="{E51096AB-B512-4487-92C9-4369F2C98375}" destId="{693C1DF7-A358-4E84-A98E-78EA6D150C5A}" srcOrd="0" destOrd="0" presId="urn:microsoft.com/office/officeart/2005/8/layout/cycle5"/>
-    <dgm:cxn modelId="{DC9AD655-646F-4320-9B7C-EA8C82B32D7B}" type="presOf" srcId="{1B18CCD5-E4E2-4DB8-8C1B-42905D396999}" destId="{208B4263-7B5F-4D56-B8D3-8CD4BE8B6488}" srcOrd="0" destOrd="0" presId="urn:microsoft.com/office/officeart/2005/8/layout/cycle5"/>
-    <dgm:cxn modelId="{19AF5A7B-01C0-4966-935F-1F2C18BF1724}" srcId="{92792585-24B5-4323-B34D-9BB7E272D64C}" destId="{E04E8B9F-AE4E-4FA0-85DD-0B3EDC07FE3C}" srcOrd="2" destOrd="0" parTransId="{0513C8FA-6D2C-49D2-B715-CE76DE21CD75}" sibTransId="{2B92D4F3-6C38-40DC-8B82-3C42DE354040}"/>
-    <dgm:cxn modelId="{99D9A0F8-C2C1-42BC-9CF9-90C435A97D73}" srcId="{92792585-24B5-4323-B34D-9BB7E272D64C}" destId="{E51096AB-B512-4487-92C9-4369F2C98375}" srcOrd="4" destOrd="0" parTransId="{A2FF80DC-E345-452F-8420-C7BC1D3AC043}" sibTransId="{316E1938-F86E-4051-B068-D9E2BFEEE302}"/>
-    <dgm:cxn modelId="{E53BDCCB-9200-4861-80F0-69AFC46F8C61}" type="presOf" srcId="{92792585-24B5-4323-B34D-9BB7E272D64C}" destId="{FC83BA6D-92F8-421D-B5DC-184634484D77}" srcOrd="0" destOrd="0" presId="urn:microsoft.com/office/officeart/2005/8/layout/cycle5"/>
-    <dgm:cxn modelId="{801A595F-7BED-4CF6-B315-88BB7376A291}" type="presOf" srcId="{6B4C9BFE-680F-440E-B3C6-CC05537FF1D8}" destId="{B1F844CB-1498-43D4-8E7F-6633545E9694}" srcOrd="0" destOrd="0" presId="urn:microsoft.com/office/officeart/2005/8/layout/cycle5"/>
-    <dgm:cxn modelId="{A99C554F-B877-4D49-B0CC-3BA6FF050097}" type="presOf" srcId="{316E1938-F86E-4051-B068-D9E2BFEEE302}" destId="{8E4E216C-5F47-44EF-AEF0-66F350F12FDE}" srcOrd="0" destOrd="0" presId="urn:microsoft.com/office/officeart/2005/8/layout/cycle5"/>
-    <dgm:cxn modelId="{95D64B51-119C-42F9-B6FA-676F2E82440F}" type="presParOf" srcId="{FC83BA6D-92F8-421D-B5DC-184634484D77}" destId="{EC611168-1894-482E-898C-405120223975}" srcOrd="0" destOrd="0" presId="urn:microsoft.com/office/officeart/2005/8/layout/cycle5"/>
-    <dgm:cxn modelId="{24461681-495A-45D7-84CF-804F6A795C9D}" type="presParOf" srcId="{FC83BA6D-92F8-421D-B5DC-184634484D77}" destId="{83951DFC-FD47-42AF-B28B-24DB7FA7DDB3}" srcOrd="1" destOrd="0" presId="urn:microsoft.com/office/officeart/2005/8/layout/cycle5"/>
-    <dgm:cxn modelId="{FFF869D2-2DF6-446D-9247-5C9D97B3FCE3}" type="presParOf" srcId="{FC83BA6D-92F8-421D-B5DC-184634484D77}" destId="{208B4263-7B5F-4D56-B8D3-8CD4BE8B6488}" srcOrd="2" destOrd="0" presId="urn:microsoft.com/office/officeart/2005/8/layout/cycle5"/>
-    <dgm:cxn modelId="{34E6677E-5504-4DC5-80A0-0A5753FC0C2E}" type="presParOf" srcId="{FC83BA6D-92F8-421D-B5DC-184634484D77}" destId="{E50BCF7F-F334-4ECA-8C78-B02C666C8B4C}" srcOrd="3" destOrd="0" presId="urn:microsoft.com/office/officeart/2005/8/layout/cycle5"/>
-    <dgm:cxn modelId="{BD4E4786-BCAA-4E66-85BF-476F81F3F392}" type="presParOf" srcId="{FC83BA6D-92F8-421D-B5DC-184634484D77}" destId="{D6343918-B53A-4B55-8E0D-5A626CAD65EB}" srcOrd="4" destOrd="0" presId="urn:microsoft.com/office/officeart/2005/8/layout/cycle5"/>
-    <dgm:cxn modelId="{235D439C-9AF5-468E-9234-9F3C8B8196D6}" type="presParOf" srcId="{FC83BA6D-92F8-421D-B5DC-184634484D77}" destId="{2865A137-1D37-46BF-8129-AF9BAE0EF776}" srcOrd="5" destOrd="0" presId="urn:microsoft.com/office/officeart/2005/8/layout/cycle5"/>
-    <dgm:cxn modelId="{E3DB5C31-3949-4439-8859-C2A6F43A43A3}" type="presParOf" srcId="{FC83BA6D-92F8-421D-B5DC-184634484D77}" destId="{0AFE4DE8-DB1F-4EF5-A8DC-8A31CF66E890}" srcOrd="6" destOrd="0" presId="urn:microsoft.com/office/officeart/2005/8/layout/cycle5"/>
-    <dgm:cxn modelId="{FE9FC607-89D9-41C0-AC3D-EB1B0B749D5A}" type="presParOf" srcId="{FC83BA6D-92F8-421D-B5DC-184634484D77}" destId="{4C5AAAEB-C72C-4795-866D-C99628D2C4D3}" srcOrd="7" destOrd="0" presId="urn:microsoft.com/office/officeart/2005/8/layout/cycle5"/>
-    <dgm:cxn modelId="{FE48488E-4F52-4242-98B9-6D3536CFAE88}" type="presParOf" srcId="{FC83BA6D-92F8-421D-B5DC-184634484D77}" destId="{9E7F179E-7E00-4EA0-A260-2E7895017FEF}" srcOrd="8" destOrd="0" presId="urn:microsoft.com/office/officeart/2005/8/layout/cycle5"/>
-    <dgm:cxn modelId="{C8C65E6C-0429-45A0-BC55-14EFBE705E4A}" type="presParOf" srcId="{FC83BA6D-92F8-421D-B5DC-184634484D77}" destId="{E816D67F-1151-4D9F-A486-7E695425E0F7}" srcOrd="9" destOrd="0" presId="urn:microsoft.com/office/officeart/2005/8/layout/cycle5"/>
-    <dgm:cxn modelId="{11BD6DCD-B79C-4491-B7D4-EE706EA91D28}" type="presParOf" srcId="{FC83BA6D-92F8-421D-B5DC-184634484D77}" destId="{7F8560C2-DA8B-487C-818F-BD5DDB147BBC}" srcOrd="10" destOrd="0" presId="urn:microsoft.com/office/officeart/2005/8/layout/cycle5"/>
-    <dgm:cxn modelId="{2A316910-DEF4-4849-A093-9AA87CC933F2}" type="presParOf" srcId="{FC83BA6D-92F8-421D-B5DC-184634484D77}" destId="{B1F844CB-1498-43D4-8E7F-6633545E9694}" srcOrd="11" destOrd="0" presId="urn:microsoft.com/office/officeart/2005/8/layout/cycle5"/>
-    <dgm:cxn modelId="{D0B0EE2C-395D-4156-86BE-79B066FA15CB}" type="presParOf" srcId="{FC83BA6D-92F8-421D-B5DC-184634484D77}" destId="{693C1DF7-A358-4E84-A98E-78EA6D150C5A}" srcOrd="12" destOrd="0" presId="urn:microsoft.com/office/officeart/2005/8/layout/cycle5"/>
-    <dgm:cxn modelId="{1EE604B7-C85D-497A-96A2-336C923E7BD6}" type="presParOf" srcId="{FC83BA6D-92F8-421D-B5DC-184634484D77}" destId="{140BD655-0E7C-4B27-B024-5C53794F9CB9}" srcOrd="13" destOrd="0" presId="urn:microsoft.com/office/officeart/2005/8/layout/cycle5"/>
-    <dgm:cxn modelId="{2AB0C90B-6689-4F62-8E29-8FBB4919EBBD}" type="presParOf" srcId="{FC83BA6D-92F8-421D-B5DC-184634484D77}" destId="{8E4E216C-5F47-44EF-AEF0-66F350F12FDE}" srcOrd="14" destOrd="0" presId="urn:microsoft.com/office/officeart/2005/8/layout/cycle5"/>
+    <dgm:cxn modelId="{4B9F51C7-6429-4E38-8E14-B0C985C3FDAD}" type="presOf" srcId="{E04E8B9F-AE4E-4FA0-85DD-0B3EDC07FE3C}" destId="{0AFE4DE8-DB1F-4EF5-A8DC-8A31CF66E890}" srcOrd="0" destOrd="0" presId="urn:microsoft.com/office/officeart/2005/8/layout/cycle5"/>
+    <dgm:cxn modelId="{FE41F1E4-E55D-43E8-856D-FA726133CCB8}" type="presOf" srcId="{6B4C9BFE-680F-440E-B3C6-CC05537FF1D8}" destId="{B1F844CB-1498-43D4-8E7F-6633545E9694}" srcOrd="0" destOrd="0" presId="urn:microsoft.com/office/officeart/2005/8/layout/cycle5"/>
+    <dgm:cxn modelId="{C0F85495-6821-4F1F-8E75-E699A5B91380}" type="presOf" srcId="{F79183A8-3B5F-4951-A4D5-D2794A8ED4CB}" destId="{E50BCF7F-F334-4ECA-8C78-B02C666C8B4C}" srcOrd="0" destOrd="0" presId="urn:microsoft.com/office/officeart/2005/8/layout/cycle5"/>
+    <dgm:cxn modelId="{CAF50FBD-619E-4DE0-AC88-E5F904CA124F}" type="presOf" srcId="{316E1938-F86E-4051-B068-D9E2BFEEE302}" destId="{8E4E216C-5F47-44EF-AEF0-66F350F12FDE}" srcOrd="0" destOrd="0" presId="urn:microsoft.com/office/officeart/2005/8/layout/cycle5"/>
+    <dgm:cxn modelId="{AED0264F-23EC-4B33-904B-EA4F3ECB8C9F}" type="presParOf" srcId="{FC83BA6D-92F8-421D-B5DC-184634484D77}" destId="{EC611168-1894-482E-898C-405120223975}" srcOrd="0" destOrd="0" presId="urn:microsoft.com/office/officeart/2005/8/layout/cycle5"/>
+    <dgm:cxn modelId="{3E67A6C8-EA0C-43F9-89CE-D23DA445714E}" type="presParOf" srcId="{FC83BA6D-92F8-421D-B5DC-184634484D77}" destId="{83951DFC-FD47-42AF-B28B-24DB7FA7DDB3}" srcOrd="1" destOrd="0" presId="urn:microsoft.com/office/officeart/2005/8/layout/cycle5"/>
+    <dgm:cxn modelId="{65DE45CA-3DBE-4109-AC92-AED9BAAC39F4}" type="presParOf" srcId="{FC83BA6D-92F8-421D-B5DC-184634484D77}" destId="{208B4263-7B5F-4D56-B8D3-8CD4BE8B6488}" srcOrd="2" destOrd="0" presId="urn:microsoft.com/office/officeart/2005/8/layout/cycle5"/>
+    <dgm:cxn modelId="{B81865E2-72E7-4F88-AD09-8939516FF982}" type="presParOf" srcId="{FC83BA6D-92F8-421D-B5DC-184634484D77}" destId="{E50BCF7F-F334-4ECA-8C78-B02C666C8B4C}" srcOrd="3" destOrd="0" presId="urn:microsoft.com/office/officeart/2005/8/layout/cycle5"/>
+    <dgm:cxn modelId="{C401F1F3-E79F-4485-9741-BCC976F60BDB}" type="presParOf" srcId="{FC83BA6D-92F8-421D-B5DC-184634484D77}" destId="{D6343918-B53A-4B55-8E0D-5A626CAD65EB}" srcOrd="4" destOrd="0" presId="urn:microsoft.com/office/officeart/2005/8/layout/cycle5"/>
+    <dgm:cxn modelId="{75AC5AC1-3CAE-42B0-8F8D-E7ACC1B0CBDC}" type="presParOf" srcId="{FC83BA6D-92F8-421D-B5DC-184634484D77}" destId="{2865A137-1D37-46BF-8129-AF9BAE0EF776}" srcOrd="5" destOrd="0" presId="urn:microsoft.com/office/officeart/2005/8/layout/cycle5"/>
+    <dgm:cxn modelId="{A86E5FFB-E6A1-4882-8D72-C50F035E3D5F}" type="presParOf" srcId="{FC83BA6D-92F8-421D-B5DC-184634484D77}" destId="{0AFE4DE8-DB1F-4EF5-A8DC-8A31CF66E890}" srcOrd="6" destOrd="0" presId="urn:microsoft.com/office/officeart/2005/8/layout/cycle5"/>
+    <dgm:cxn modelId="{AE754E94-AE2C-4CFA-8857-6561ABBEA809}" type="presParOf" srcId="{FC83BA6D-92F8-421D-B5DC-184634484D77}" destId="{4C5AAAEB-C72C-4795-866D-C99628D2C4D3}" srcOrd="7" destOrd="0" presId="urn:microsoft.com/office/officeart/2005/8/layout/cycle5"/>
+    <dgm:cxn modelId="{DEDCD998-9B32-49FF-9B3D-AE8A9DBF9E60}" type="presParOf" srcId="{FC83BA6D-92F8-421D-B5DC-184634484D77}" destId="{9E7F179E-7E00-4EA0-A260-2E7895017FEF}" srcOrd="8" destOrd="0" presId="urn:microsoft.com/office/officeart/2005/8/layout/cycle5"/>
+    <dgm:cxn modelId="{5683BFE8-A35B-4AF2-A801-D47E78FE9051}" type="presParOf" srcId="{FC83BA6D-92F8-421D-B5DC-184634484D77}" destId="{E816D67F-1151-4D9F-A486-7E695425E0F7}" srcOrd="9" destOrd="0" presId="urn:microsoft.com/office/officeart/2005/8/layout/cycle5"/>
+    <dgm:cxn modelId="{578D4B6C-39EB-4530-84D3-49B028A66C4B}" type="presParOf" srcId="{FC83BA6D-92F8-421D-B5DC-184634484D77}" destId="{7F8560C2-DA8B-487C-818F-BD5DDB147BBC}" srcOrd="10" destOrd="0" presId="urn:microsoft.com/office/officeart/2005/8/layout/cycle5"/>
+    <dgm:cxn modelId="{19909F68-C3B0-4732-A84E-ED6EDD371EFD}" type="presParOf" srcId="{FC83BA6D-92F8-421D-B5DC-184634484D77}" destId="{B1F844CB-1498-43D4-8E7F-6633545E9694}" srcOrd="11" destOrd="0" presId="urn:microsoft.com/office/officeart/2005/8/layout/cycle5"/>
+    <dgm:cxn modelId="{11BDC577-6EDB-443A-9D70-F80D9559FF54}" type="presParOf" srcId="{FC83BA6D-92F8-421D-B5DC-184634484D77}" destId="{693C1DF7-A358-4E84-A98E-78EA6D150C5A}" srcOrd="12" destOrd="0" presId="urn:microsoft.com/office/officeart/2005/8/layout/cycle5"/>
+    <dgm:cxn modelId="{22D401D6-9C38-423B-81CC-087DFDDEAE18}" type="presParOf" srcId="{FC83BA6D-92F8-421D-B5DC-184634484D77}" destId="{140BD655-0E7C-4B27-B024-5C53794F9CB9}" srcOrd="13" destOrd="0" presId="urn:microsoft.com/office/officeart/2005/8/layout/cycle5"/>
+    <dgm:cxn modelId="{03DF6C90-4249-4843-ABCC-E6BA25588866}" type="presParOf" srcId="{FC83BA6D-92F8-421D-B5DC-184634484D77}" destId="{8E4E216C-5F47-44EF-AEF0-66F350F12FDE}" srcOrd="14" destOrd="0" presId="urn:microsoft.com/office/officeart/2005/8/layout/cycle5"/>
   </dgm:cxnLst>
   <dgm:bg/>
   <dgm:whole/>
@@ -10106,7 +9991,7 @@
 </file>
 
 <file path=customXml/itemProps1.xml><?xml version="1.0" encoding="utf-8"?>
-<ds:datastoreItem xmlns:ds="http://schemas.openxmlformats.org/officeDocument/2006/customXml" ds:itemID="{C2E57288-4120-4B16-977D-61BF7D1E09CE}">
+<ds:datastoreItem xmlns:ds="http://schemas.openxmlformats.org/officeDocument/2006/customXml" ds:itemID="{34FE8F65-1B51-4B67-871E-88E589624C40}">
   <ds:schemaRefs>
     <ds:schemaRef ds:uri="http://schemas.openxmlformats.org/officeDocument/2006/bibliography"/>
   </ds:schemaRefs>

</xml_diff>

<commit_message>
Spellingscheck doorgevoerd in Onderzoeksrapport. Fout in hoofdstuk volgorde verbetered.
</commit_message>
<xml_diff>
--- a/documents/OnderzoeksRapport/Deelonderzoeken/Beeldherkenning/Beeld Herkenning.docx
+++ b/documents/OnderzoeksRapport/Deelonderzoeken/Beeldherkenning/Beeld Herkenning.docx
@@ -112,16 +112,94 @@
     </w:p>
     <w:p>
       <w:pPr>
+        <w:pStyle w:val="Kop2"/>
+      </w:pPr>
+      <w:r>
+        <w:lastRenderedPageBreak/>
+        <w:t>Nodige eigenschappen voor de beeldherkenning</w:t>
+      </w:r>
+    </w:p>
+    <w:p>
+      <w:r>
+        <w:t xml:space="preserve">Om het systeem te correct te laten </w:t>
+      </w:r>
+      <w:r>
+        <w:t>tafeltennissen</w:t>
+      </w:r>
+      <w:r>
+        <w:t xml:space="preserve"> zijn een aantal aspecten van de beeldherkenning van toepassing:</w:t>
+      </w:r>
+    </w:p>
+    <w:p>
+      <w:pPr>
         <w:pStyle w:val="Kop3"/>
       </w:pPr>
       <w:r>
-        <w:lastRenderedPageBreak/>
         <w:t>Resistentie tegen verschillen</w:t>
       </w:r>
     </w:p>
     <w:p>
       <w:r>
         <w:t>Tussen de beelden in zullen een aantal verschillen ontstaan. Deze kunnen veroorzaakt worden door beweging op de achtergrond, verschil in lichtsterkte of het vallen van schaduw. Hierdoor zal het mogelijk zijn dat het balletje niet correct wordt gevonden of dat het systeem het balletje op een andere locatie verwacht (false positive).</w:t>
+      </w:r>
+      <w:bookmarkStart w:id="0" w:name="_GoBack"/>
+      <w:bookmarkEnd w:id="0"/>
+    </w:p>
+    <w:p>
+      <w:pPr>
+        <w:pStyle w:val="Kop3"/>
+      </w:pPr>
+      <w:r>
+        <w:t>Uitvoer tijd</w:t>
+      </w:r>
+    </w:p>
+    <w:p>
+      <w:r>
+        <w:t>Doordat het systeem maar een beperkte tijd heeft om te reageren zal het balletje snel getraceerd moeten worden. Wanneer de beelden niet snel genoeg verwerkt worden zal de robotarm niet op tijd kunnen reageren.</w:t>
+      </w:r>
+    </w:p>
+    <w:p>
+      <w:pPr>
+        <w:pStyle w:val="Kop3"/>
+      </w:pPr>
+      <w:r>
+        <w:t>Accuraatheid</w:t>
+      </w:r>
+    </w:p>
+    <w:p>
+      <w:r>
+        <w:t>Het systeem moet weten wa</w:t>
+      </w:r>
+      <w:r>
+        <w:t>ar het balletje zich bevindt en zal hiermee moeten uitrekenen waar het balletje zich zal bevinden. Echter hoeft dit niet volledig accuraat uitgevoerd te worden. Dit komt doordat de arm zal reageren met een batje waardoor een verschil van enkele centimeters weinig verschil zal maken.</w:t>
+      </w:r>
+    </w:p>
+    <w:p>
+      <w:pPr>
+        <w:pStyle w:val="Kop3"/>
+      </w:pPr>
+      <w:r>
+        <w:t>Herstelmogelijkheid wanneer het balletje buiten beeld valt</w:t>
+      </w:r>
+    </w:p>
+    <w:p>
+      <w:r>
+        <w:t>Wanneer een speler</w:t>
+      </w:r>
+      <w:r>
+        <w:t xml:space="preserve"> </w:t>
+      </w:r>
+      <w:r>
+        <w:t xml:space="preserve">(of de arm) een punt scoort </w:t>
+      </w:r>
+      <w:r>
+        <w:t>zal het balletje van de tafel vallen en waarschijnlijk buiten het beeld terecht komen. Ook kan een van de spelers zich zo positioneren dat zijn batje</w:t>
+      </w:r>
+      <w:r>
+        <w:t xml:space="preserve"> </w:t>
+      </w:r>
+      <w:r>
+        <w:t>(of arm) het beeld van de camera blokkeert. In deze situaties moet het systeem het balletje snel terug kunnen vinden om te zorgen dat door gespeeld kan worden.</w:t>
       </w:r>
     </w:p>
     <w:p>
@@ -129,18 +207,15 @@
         <w:pStyle w:val="Kop2"/>
       </w:pPr>
       <w:r>
-        <w:t>Nodige eigenschappen voor de beeldherkenning</w:t>
-      </w:r>
-    </w:p>
-    <w:p>
-      <w:r>
-        <w:t xml:space="preserve">Om het systeem te correct te laten </w:t>
-      </w:r>
-      <w:r>
-        <w:t>tafeltennissen</w:t>
-      </w:r>
-      <w:r>
-        <w:t xml:space="preserve"> zijn een aantal aspecten van de beeldherkenning van toepassing:</w:t>
+        <w:t>Beschikbare beeldherkenning technieken</w:t>
+      </w:r>
+      <w:r>
+        <w:t>/middelen</w:t>
+      </w:r>
+    </w:p>
+    <w:p>
+      <w:r>
+        <w:t>Er zijn een aantal hulpmiddelen en algoritmen beschikbaar om te helpen met het vaststellen van de positie van de bal. Hieronder worden deze per categorie weergegeven:</w:t>
       </w:r>
     </w:p>
     <w:p>
@@ -148,79 +223,6 @@
         <w:pStyle w:val="Kop3"/>
       </w:pPr>
       <w:r>
-        <w:t>Uitvoer tijd</w:t>
-      </w:r>
-    </w:p>
-    <w:p>
-      <w:r>
-        <w:t>Doordat het systeem maar een beperkte tijd heeft om te reageren zal het balletje snel getraceerd moeten worden. Wanneer de beelden niet snel genoeg verwerkt worden zal de robotarm niet op tijd kunnen reageren.</w:t>
-      </w:r>
-    </w:p>
-    <w:p>
-      <w:pPr>
-        <w:pStyle w:val="Kop3"/>
-      </w:pPr>
-      <w:r>
-        <w:t>Accuraatheid</w:t>
-      </w:r>
-    </w:p>
-    <w:p>
-      <w:r>
-        <w:t>Het systeem moet weten wa</w:t>
-      </w:r>
-      <w:r>
-        <w:t>ar het balletje zich bevindt en zal hiermee moeten uitrekenen waar het balletje zich zal bevinden. Echter hoeft dit niet volledig accuraat uitgevoerd te worden. Dit komt doordat de arm zal reageren met een batje waardoor een verschil van enkele centimeters weinig verschil zal maken.</w:t>
-      </w:r>
-    </w:p>
-    <w:p>
-      <w:pPr>
-        <w:pStyle w:val="Kop3"/>
-      </w:pPr>
-      <w:r>
-        <w:t>Herstelmogelijkheid wanneer het balletje buiten beeld valt</w:t>
-      </w:r>
-    </w:p>
-    <w:p>
-      <w:r>
-        <w:t>Wanneer een speler</w:t>
-      </w:r>
-      <w:r>
-        <w:t xml:space="preserve"> </w:t>
-      </w:r>
-      <w:r>
-        <w:t xml:space="preserve">(of de arm) een punt scoort </w:t>
-      </w:r>
-      <w:r>
-        <w:t>zal het balletje van de tafel vallen en waarschijnlijk buiten het beeld terecht komen. Ook kan een van de spelers zich zo positioneren dat zijn batje</w:t>
-      </w:r>
-      <w:r>
-        <w:t xml:space="preserve"> </w:t>
-      </w:r>
-      <w:r>
-        <w:t>(of arm) het beeld van de camera blokkeert. In deze situaties moet het systeem het balletje snel terug kunnen vinden om te zorgen dat door gespeeld kan worden.</w:t>
-      </w:r>
-    </w:p>
-    <w:p>
-      <w:pPr>
-        <w:pStyle w:val="Kop2"/>
-      </w:pPr>
-      <w:r>
-        <w:t>Beschikbare beeldherkenning technieken</w:t>
-      </w:r>
-      <w:r>
-        <w:t>/middelen</w:t>
-      </w:r>
-    </w:p>
-    <w:p>
-      <w:r>
-        <w:t>Er zijn een aantal hulpmiddelen en algoritmen beschikbaar om te helpen met het vaststellen van de positie van de bal. Hieronder worden deze per categorie weergegeven:</w:t>
-      </w:r>
-    </w:p>
-    <w:p>
-      <w:pPr>
-        <w:pStyle w:val="Kop3"/>
-      </w:pPr>
-      <w:r>
         <w:t>Opvangen beeld materiaal</w:t>
       </w:r>
       <w:r>
@@ -318,6 +320,21 @@
     <w:p>
       <w:r>
         <w:t>Om dit correct te laten werken met een 3D omgeving zullen 2 meet punten nodig zijn om de locatie vast te stellen.</w:t>
+      </w:r>
+    </w:p>
+    <w:p>
+      <w:pPr>
+        <w:rPr>
+          <w:noProof/>
+          <w:color w:val="FF0000"/>
+          <w:lang w:eastAsia="nl-NL"/>
+        </w:rPr>
+      </w:pPr>
+      <w:r>
+        <w:t xml:space="preserve">Een manier om dit te realiseren is een opstelling met een camera recht boven de tafel, waar een breedte en lengte locatie mee gedetecteerd kan worden. Vervolgens is er een zijcamera nodig om de hoogte te registreren. De beelden van de camera’s kunnen op een andere manier verwerkt </w:t>
+      </w:r>
+      <w:r>
+        <w:t xml:space="preserve">worden. </w:t>
       </w:r>
     </w:p>
     <w:p>
@@ -326,12 +343,6 @@
           <w:color w:val="FF0000"/>
         </w:rPr>
       </w:pPr>
-      <w:r>
-        <w:t xml:space="preserve">Een manier om dit te realiseren is een opstelling met een camera recht boven de tafel, waar een breedte en lengte locatie mee gedetecteerd kan worden. Vervolgens is er een zijcamera nodig om de hoogte te registreren. De beelden van de camera’s kunnen op een andere manier verwerkt </w:t>
-      </w:r>
-      <w:r>
-        <w:t xml:space="preserve">worden. </w:t>
-      </w:r>
       <w:r>
         <w:rPr>
           <w:noProof/>
@@ -340,8 +351,8 @@
         </w:rPr>
         <w:drawing>
           <wp:inline distT="0" distB="0" distL="0" distR="0">
-            <wp:extent cx="5760720" cy="3952212"/>
-            <wp:effectExtent l="0" t="0" r="0" b="0"/>
+            <wp:extent cx="4572000" cy="3381555"/>
+            <wp:effectExtent l="0" t="0" r="0" b="9525"/>
             <wp:docPr id="1" name="Afbeelding 1" descr="E:\Robotinator\documents\OnderzoeksRapport\Cameras.jpg"/>
             <wp:cNvGraphicFramePr>
               <a:graphicFrameLocks xmlns:a="http://schemas.openxmlformats.org/drawingml/2006/main" noChangeAspect="1"/>
@@ -355,7 +366,7 @@
                       <a:picLocks noChangeAspect="1" noChangeArrowheads="1"/>
                     </pic:cNvPicPr>
                   </pic:nvPicPr>
-                  <pic:blipFill>
+                  <pic:blipFill rotWithShape="1">
                     <a:blip r:embed="rId12">
                       <a:extLst>
                         <a:ext uri="{28A0092B-C50C-407E-A947-70E740481C1C}">
@@ -363,15 +374,13 @@
                         </a:ext>
                       </a:extLst>
                     </a:blip>
-                    <a:srcRect/>
-                    <a:stretch>
-                      <a:fillRect/>
-                    </a:stretch>
+                    <a:srcRect l="3895" t="3930" r="16714" b="10481"/>
+                    <a:stretch/>
                   </pic:blipFill>
                   <pic:spPr bwMode="auto">
                     <a:xfrm>
                       <a:off x="0" y="0"/>
-                      <a:ext cx="5760720" cy="3952212"/>
+                      <a:ext cx="4573519" cy="3382679"/>
                     </a:xfrm>
                     <a:prstGeom prst="rect">
                       <a:avLst/>
@@ -380,6 +389,11 @@
                     <a:ln>
                       <a:noFill/>
                     </a:ln>
+                    <a:extLst>
+                      <a:ext uri="{53640926-AAD7-44D8-BBD7-CCE9431645EC}">
+                        <a14:shadowObscured xmlns:a14="http://schemas.microsoft.com/office/drawing/2010/main"/>
+                      </a:ext>
+                    </a:extLst>
                   </pic:spPr>
                 </pic:pic>
               </a:graphicData>
@@ -393,15 +407,7 @@
         <w:pStyle w:val="Kop3"/>
       </w:pPr>
       <w:r>
-        <w:t xml:space="preserve">Detecteren van de mogelijke object </w:t>
-      </w:r>
-      <w:proofErr w:type="spellStart"/>
-      <w:r>
-        <w:t>positiesObject</w:t>
-      </w:r>
-      <w:proofErr w:type="spellEnd"/>
-      <w:r>
-        <w:t xml:space="preserve"> Detectie)</w:t>
+        <w:t>Detecteren van de mogelijke object positiesObject Detectie)</w:t>
       </w:r>
     </w:p>
     <w:p>
@@ -3890,8 +3896,6 @@
       <w:r>
         <w:t>//TODO</w:t>
       </w:r>
-      <w:bookmarkStart w:id="0" w:name="_GoBack"/>
-      <w:bookmarkEnd w:id="0"/>
     </w:p>
     <w:sectPr>
       <w:pgSz w:w="11906" w:h="16838"/>
@@ -7588,37 +7592,37 @@
     </dgm:pt>
   </dgm:ptLst>
   <dgm:cxnLst>
-    <dgm:cxn modelId="{ECC24058-0950-41D2-B89E-F6E9A19C11F7}" type="presOf" srcId="{E04E8B9F-AE4E-4FA0-85DD-0B3EDC07FE3C}" destId="{0AFE4DE8-DB1F-4EF5-A8DC-8A31CF66E890}" srcOrd="0" destOrd="0" presId="urn:microsoft.com/office/officeart/2005/8/layout/cycle5"/>
-    <dgm:cxn modelId="{31BE567F-B916-450A-AFC5-B99D2DC937DF}" type="presOf" srcId="{2D9F2D96-794A-4246-94BB-A73F4082B030}" destId="{E816D67F-1151-4D9F-A486-7E695425E0F7}" srcOrd="0" destOrd="0" presId="urn:microsoft.com/office/officeart/2005/8/layout/cycle5"/>
-    <dgm:cxn modelId="{F0209102-F9CE-436E-8E1F-28EB7935382D}" type="presOf" srcId="{B5B879F4-5C22-41F5-ABC2-421B99565B8F}" destId="{EC611168-1894-482E-898C-405120223975}" srcOrd="0" destOrd="0" presId="urn:microsoft.com/office/officeart/2005/8/layout/cycle5"/>
+    <dgm:cxn modelId="{99D9A0F8-C2C1-42BC-9CF9-90C435A97D73}" srcId="{92792585-24B5-4323-B34D-9BB7E272D64C}" destId="{E51096AB-B512-4487-92C9-4369F2C98375}" srcOrd="4" destOrd="0" parTransId="{A2FF80DC-E345-452F-8420-C7BC1D3AC043}" sibTransId="{316E1938-F86E-4051-B068-D9E2BFEEE302}"/>
+    <dgm:cxn modelId="{F9816B65-DAFF-485A-A6E6-A84E2CD07FA9}" type="presOf" srcId="{B5B879F4-5C22-41F5-ABC2-421B99565B8F}" destId="{EC611168-1894-482E-898C-405120223975}" srcOrd="0" destOrd="0" presId="urn:microsoft.com/office/officeart/2005/8/layout/cycle5"/>
+    <dgm:cxn modelId="{FDA1EDBD-3AE6-4907-AE67-D65E5AB91D35}" type="presOf" srcId="{698F9176-BA0C-4351-9FEF-83929C035D7D}" destId="{2865A137-1D37-46BF-8129-AF9BAE0EF776}" srcOrd="0" destOrd="0" presId="urn:microsoft.com/office/officeart/2005/8/layout/cycle5"/>
+    <dgm:cxn modelId="{19AF5A7B-01C0-4966-935F-1F2C18BF1724}" srcId="{92792585-24B5-4323-B34D-9BB7E272D64C}" destId="{E04E8B9F-AE4E-4FA0-85DD-0B3EDC07FE3C}" srcOrd="2" destOrd="0" parTransId="{0513C8FA-6D2C-49D2-B715-CE76DE21CD75}" sibTransId="{2B92D4F3-6C38-40DC-8B82-3C42DE354040}"/>
+    <dgm:cxn modelId="{AA322FC0-F9CE-4676-BC0F-28350080B61E}" type="presOf" srcId="{92792585-24B5-4323-B34D-9BB7E272D64C}" destId="{FC83BA6D-92F8-421D-B5DC-184634484D77}" srcOrd="0" destOrd="0" presId="urn:microsoft.com/office/officeart/2005/8/layout/cycle5"/>
+    <dgm:cxn modelId="{498D4B8E-588A-461F-B46E-C6D746FCD7A8}" srcId="{92792585-24B5-4323-B34D-9BB7E272D64C}" destId="{2D9F2D96-794A-4246-94BB-A73F4082B030}" srcOrd="3" destOrd="0" parTransId="{CAD8F401-0903-4EC2-92E6-DB51C6FA0AB8}" sibTransId="{6B4C9BFE-680F-440E-B3C6-CC05537FF1D8}"/>
+    <dgm:cxn modelId="{8EFAB27A-E4F8-4A32-A0D3-0D7420DCFCF1}" type="presOf" srcId="{E51096AB-B512-4487-92C9-4369F2C98375}" destId="{693C1DF7-A358-4E84-A98E-78EA6D150C5A}" srcOrd="0" destOrd="0" presId="urn:microsoft.com/office/officeart/2005/8/layout/cycle5"/>
+    <dgm:cxn modelId="{93979241-6196-4D68-92AF-6C90FE96AF02}" type="presOf" srcId="{F79183A8-3B5F-4951-A4D5-D2794A8ED4CB}" destId="{E50BCF7F-F334-4ECA-8C78-B02C666C8B4C}" srcOrd="0" destOrd="0" presId="urn:microsoft.com/office/officeart/2005/8/layout/cycle5"/>
     <dgm:cxn modelId="{1AA2A4A6-737B-43B6-A8FF-8FE1CF2F6510}" srcId="{92792585-24B5-4323-B34D-9BB7E272D64C}" destId="{B5B879F4-5C22-41F5-ABC2-421B99565B8F}" srcOrd="0" destOrd="0" parTransId="{FB8A2C34-F278-4415-920D-A6935B6D5F1C}" sibTransId="{1B18CCD5-E4E2-4DB8-8C1B-42905D396999}"/>
+    <dgm:cxn modelId="{297E23D8-CD76-4DBE-A872-ED69DA290813}" type="presOf" srcId="{1B18CCD5-E4E2-4DB8-8C1B-42905D396999}" destId="{208B4263-7B5F-4D56-B8D3-8CD4BE8B6488}" srcOrd="0" destOrd="0" presId="urn:microsoft.com/office/officeart/2005/8/layout/cycle5"/>
+    <dgm:cxn modelId="{CFB8A370-0EB8-4BA8-BBA4-C79D270B03F4}" type="presOf" srcId="{316E1938-F86E-4051-B068-D9E2BFEEE302}" destId="{8E4E216C-5F47-44EF-AEF0-66F350F12FDE}" srcOrd="0" destOrd="0" presId="urn:microsoft.com/office/officeart/2005/8/layout/cycle5"/>
     <dgm:cxn modelId="{3EF67851-CA2F-40E4-BF00-C5B367D84909}" srcId="{92792585-24B5-4323-B34D-9BB7E272D64C}" destId="{F79183A8-3B5F-4951-A4D5-D2794A8ED4CB}" srcOrd="1" destOrd="0" parTransId="{E2F32439-F982-4027-92A2-99DFCD5B3892}" sibTransId="{698F9176-BA0C-4351-9FEF-83929C035D7D}"/>
-    <dgm:cxn modelId="{0BC52173-2BF6-4D9C-9CFB-D618520812F6}" type="presOf" srcId="{F79183A8-3B5F-4951-A4D5-D2794A8ED4CB}" destId="{E50BCF7F-F334-4ECA-8C78-B02C666C8B4C}" srcOrd="0" destOrd="0" presId="urn:microsoft.com/office/officeart/2005/8/layout/cycle5"/>
-    <dgm:cxn modelId="{D2383C17-9853-4E92-BD52-974E0668BC87}" type="presOf" srcId="{92792585-24B5-4323-B34D-9BB7E272D64C}" destId="{FC83BA6D-92F8-421D-B5DC-184634484D77}" srcOrd="0" destOrd="0" presId="urn:microsoft.com/office/officeart/2005/8/layout/cycle5"/>
-    <dgm:cxn modelId="{498D4B8E-588A-461F-B46E-C6D746FCD7A8}" srcId="{92792585-24B5-4323-B34D-9BB7E272D64C}" destId="{2D9F2D96-794A-4246-94BB-A73F4082B030}" srcOrd="3" destOrd="0" parTransId="{CAD8F401-0903-4EC2-92E6-DB51C6FA0AB8}" sibTransId="{6B4C9BFE-680F-440E-B3C6-CC05537FF1D8}"/>
-    <dgm:cxn modelId="{E30FD676-EC65-43F7-84CA-838F3620E0F4}" type="presOf" srcId="{316E1938-F86E-4051-B068-D9E2BFEEE302}" destId="{8E4E216C-5F47-44EF-AEF0-66F350F12FDE}" srcOrd="0" destOrd="0" presId="urn:microsoft.com/office/officeart/2005/8/layout/cycle5"/>
-    <dgm:cxn modelId="{08921F90-5BBA-4062-B6DA-6AB56AA25740}" type="presOf" srcId="{1B18CCD5-E4E2-4DB8-8C1B-42905D396999}" destId="{208B4263-7B5F-4D56-B8D3-8CD4BE8B6488}" srcOrd="0" destOrd="0" presId="urn:microsoft.com/office/officeart/2005/8/layout/cycle5"/>
-    <dgm:cxn modelId="{19AF5A7B-01C0-4966-935F-1F2C18BF1724}" srcId="{92792585-24B5-4323-B34D-9BB7E272D64C}" destId="{E04E8B9F-AE4E-4FA0-85DD-0B3EDC07FE3C}" srcOrd="2" destOrd="0" parTransId="{0513C8FA-6D2C-49D2-B715-CE76DE21CD75}" sibTransId="{2B92D4F3-6C38-40DC-8B82-3C42DE354040}"/>
-    <dgm:cxn modelId="{5EEFC48A-8061-4395-8C72-E246573C4CC9}" type="presOf" srcId="{E51096AB-B512-4487-92C9-4369F2C98375}" destId="{693C1DF7-A358-4E84-A98E-78EA6D150C5A}" srcOrd="0" destOrd="0" presId="urn:microsoft.com/office/officeart/2005/8/layout/cycle5"/>
-    <dgm:cxn modelId="{99D9A0F8-C2C1-42BC-9CF9-90C435A97D73}" srcId="{92792585-24B5-4323-B34D-9BB7E272D64C}" destId="{E51096AB-B512-4487-92C9-4369F2C98375}" srcOrd="4" destOrd="0" parTransId="{A2FF80DC-E345-452F-8420-C7BC1D3AC043}" sibTransId="{316E1938-F86E-4051-B068-D9E2BFEEE302}"/>
-    <dgm:cxn modelId="{CE715C3A-6E25-4FDE-9F31-A65A3190C406}" type="presOf" srcId="{2B92D4F3-6C38-40DC-8B82-3C42DE354040}" destId="{9E7F179E-7E00-4EA0-A260-2E7895017FEF}" srcOrd="0" destOrd="0" presId="urn:microsoft.com/office/officeart/2005/8/layout/cycle5"/>
-    <dgm:cxn modelId="{84DAD477-DD7B-451D-8E97-7A3246D3C1F5}" type="presOf" srcId="{698F9176-BA0C-4351-9FEF-83929C035D7D}" destId="{2865A137-1D37-46BF-8129-AF9BAE0EF776}" srcOrd="0" destOrd="0" presId="urn:microsoft.com/office/officeart/2005/8/layout/cycle5"/>
-    <dgm:cxn modelId="{A1B9422A-E2ED-45A1-922D-CB70AB3ED46C}" type="presOf" srcId="{6B4C9BFE-680F-440E-B3C6-CC05537FF1D8}" destId="{B1F844CB-1498-43D4-8E7F-6633545E9694}" srcOrd="0" destOrd="0" presId="urn:microsoft.com/office/officeart/2005/8/layout/cycle5"/>
-    <dgm:cxn modelId="{FDED2977-5009-432A-A63D-82F147A084CF}" type="presParOf" srcId="{FC83BA6D-92F8-421D-B5DC-184634484D77}" destId="{EC611168-1894-482E-898C-405120223975}" srcOrd="0" destOrd="0" presId="urn:microsoft.com/office/officeart/2005/8/layout/cycle5"/>
-    <dgm:cxn modelId="{FB5FD0AF-3542-401D-9B36-A5AC1A4D72AE}" type="presParOf" srcId="{FC83BA6D-92F8-421D-B5DC-184634484D77}" destId="{83951DFC-FD47-42AF-B28B-24DB7FA7DDB3}" srcOrd="1" destOrd="0" presId="urn:microsoft.com/office/officeart/2005/8/layout/cycle5"/>
-    <dgm:cxn modelId="{8906225E-1F5F-48FB-8288-3BF840B39195}" type="presParOf" srcId="{FC83BA6D-92F8-421D-B5DC-184634484D77}" destId="{208B4263-7B5F-4D56-B8D3-8CD4BE8B6488}" srcOrd="2" destOrd="0" presId="urn:microsoft.com/office/officeart/2005/8/layout/cycle5"/>
-    <dgm:cxn modelId="{3634A902-5212-4EC3-953A-2E45A6F2F535}" type="presParOf" srcId="{FC83BA6D-92F8-421D-B5DC-184634484D77}" destId="{E50BCF7F-F334-4ECA-8C78-B02C666C8B4C}" srcOrd="3" destOrd="0" presId="urn:microsoft.com/office/officeart/2005/8/layout/cycle5"/>
-    <dgm:cxn modelId="{C3EFEBCC-6D8E-4EC1-9FA3-BE7998785E99}" type="presParOf" srcId="{FC83BA6D-92F8-421D-B5DC-184634484D77}" destId="{D6343918-B53A-4B55-8E0D-5A626CAD65EB}" srcOrd="4" destOrd="0" presId="urn:microsoft.com/office/officeart/2005/8/layout/cycle5"/>
-    <dgm:cxn modelId="{94DE56FD-3CDC-43B5-9F66-B61AB7B0150A}" type="presParOf" srcId="{FC83BA6D-92F8-421D-B5DC-184634484D77}" destId="{2865A137-1D37-46BF-8129-AF9BAE0EF776}" srcOrd="5" destOrd="0" presId="urn:microsoft.com/office/officeart/2005/8/layout/cycle5"/>
-    <dgm:cxn modelId="{B73E0F93-9EAE-4477-9FAC-8AB365172E04}" type="presParOf" srcId="{FC83BA6D-92F8-421D-B5DC-184634484D77}" destId="{0AFE4DE8-DB1F-4EF5-A8DC-8A31CF66E890}" srcOrd="6" destOrd="0" presId="urn:microsoft.com/office/officeart/2005/8/layout/cycle5"/>
-    <dgm:cxn modelId="{C9B03CC4-ACDE-418A-96BC-9978004710E7}" type="presParOf" srcId="{FC83BA6D-92F8-421D-B5DC-184634484D77}" destId="{4C5AAAEB-C72C-4795-866D-C99628D2C4D3}" srcOrd="7" destOrd="0" presId="urn:microsoft.com/office/officeart/2005/8/layout/cycle5"/>
-    <dgm:cxn modelId="{91786235-F6A8-4FB8-B3F4-B25419621FC7}" type="presParOf" srcId="{FC83BA6D-92F8-421D-B5DC-184634484D77}" destId="{9E7F179E-7E00-4EA0-A260-2E7895017FEF}" srcOrd="8" destOrd="0" presId="urn:microsoft.com/office/officeart/2005/8/layout/cycle5"/>
-    <dgm:cxn modelId="{2782367D-90AB-4208-9F25-A66792F8965C}" type="presParOf" srcId="{FC83BA6D-92F8-421D-B5DC-184634484D77}" destId="{E816D67F-1151-4D9F-A486-7E695425E0F7}" srcOrd="9" destOrd="0" presId="urn:microsoft.com/office/officeart/2005/8/layout/cycle5"/>
-    <dgm:cxn modelId="{ACA7B0C1-8EDF-4161-9CCC-A6C908A98435}" type="presParOf" srcId="{FC83BA6D-92F8-421D-B5DC-184634484D77}" destId="{7F8560C2-DA8B-487C-818F-BD5DDB147BBC}" srcOrd="10" destOrd="0" presId="urn:microsoft.com/office/officeart/2005/8/layout/cycle5"/>
-    <dgm:cxn modelId="{DADC9D1C-7CE0-4833-9B72-B2262180B54B}" type="presParOf" srcId="{FC83BA6D-92F8-421D-B5DC-184634484D77}" destId="{B1F844CB-1498-43D4-8E7F-6633545E9694}" srcOrd="11" destOrd="0" presId="urn:microsoft.com/office/officeart/2005/8/layout/cycle5"/>
-    <dgm:cxn modelId="{F898A036-24D2-4609-8A58-029678434AEF}" type="presParOf" srcId="{FC83BA6D-92F8-421D-B5DC-184634484D77}" destId="{693C1DF7-A358-4E84-A98E-78EA6D150C5A}" srcOrd="12" destOrd="0" presId="urn:microsoft.com/office/officeart/2005/8/layout/cycle5"/>
-    <dgm:cxn modelId="{BCCF2D9E-CF12-4237-ABD2-7AC6DBA4462C}" type="presParOf" srcId="{FC83BA6D-92F8-421D-B5DC-184634484D77}" destId="{140BD655-0E7C-4B27-B024-5C53794F9CB9}" srcOrd="13" destOrd="0" presId="urn:microsoft.com/office/officeart/2005/8/layout/cycle5"/>
-    <dgm:cxn modelId="{1BB3ED2D-61F1-4870-AFB9-8AECA612EC27}" type="presParOf" srcId="{FC83BA6D-92F8-421D-B5DC-184634484D77}" destId="{8E4E216C-5F47-44EF-AEF0-66F350F12FDE}" srcOrd="14" destOrd="0" presId="urn:microsoft.com/office/officeart/2005/8/layout/cycle5"/>
+    <dgm:cxn modelId="{02297116-5467-4F69-AFCD-517CD12BF0FD}" type="presOf" srcId="{2D9F2D96-794A-4246-94BB-A73F4082B030}" destId="{E816D67F-1151-4D9F-A486-7E695425E0F7}" srcOrd="0" destOrd="0" presId="urn:microsoft.com/office/officeart/2005/8/layout/cycle5"/>
+    <dgm:cxn modelId="{9EFE23B1-6FE6-44A9-9FD7-3CE1DADD7B9C}" type="presOf" srcId="{6B4C9BFE-680F-440E-B3C6-CC05537FF1D8}" destId="{B1F844CB-1498-43D4-8E7F-6633545E9694}" srcOrd="0" destOrd="0" presId="urn:microsoft.com/office/officeart/2005/8/layout/cycle5"/>
+    <dgm:cxn modelId="{C305409B-68C1-4D64-BE03-D7B1D090F99D}" type="presOf" srcId="{2B92D4F3-6C38-40DC-8B82-3C42DE354040}" destId="{9E7F179E-7E00-4EA0-A260-2E7895017FEF}" srcOrd="0" destOrd="0" presId="urn:microsoft.com/office/officeart/2005/8/layout/cycle5"/>
+    <dgm:cxn modelId="{28B9211A-88D2-43B1-9A9B-F004F48923D5}" type="presOf" srcId="{E04E8B9F-AE4E-4FA0-85DD-0B3EDC07FE3C}" destId="{0AFE4DE8-DB1F-4EF5-A8DC-8A31CF66E890}" srcOrd="0" destOrd="0" presId="urn:microsoft.com/office/officeart/2005/8/layout/cycle5"/>
+    <dgm:cxn modelId="{47F5B594-AE18-4A49-9E10-55D712376B57}" type="presParOf" srcId="{FC83BA6D-92F8-421D-B5DC-184634484D77}" destId="{EC611168-1894-482E-898C-405120223975}" srcOrd="0" destOrd="0" presId="urn:microsoft.com/office/officeart/2005/8/layout/cycle5"/>
+    <dgm:cxn modelId="{2B241434-94BA-4795-8D09-FF9F24B4BAA0}" type="presParOf" srcId="{FC83BA6D-92F8-421D-B5DC-184634484D77}" destId="{83951DFC-FD47-42AF-B28B-24DB7FA7DDB3}" srcOrd="1" destOrd="0" presId="urn:microsoft.com/office/officeart/2005/8/layout/cycle5"/>
+    <dgm:cxn modelId="{B1E14C99-3B00-4FA1-960E-24F0A1F02E8D}" type="presParOf" srcId="{FC83BA6D-92F8-421D-B5DC-184634484D77}" destId="{208B4263-7B5F-4D56-B8D3-8CD4BE8B6488}" srcOrd="2" destOrd="0" presId="urn:microsoft.com/office/officeart/2005/8/layout/cycle5"/>
+    <dgm:cxn modelId="{03C39EEA-162D-4C13-9681-B716931569FC}" type="presParOf" srcId="{FC83BA6D-92F8-421D-B5DC-184634484D77}" destId="{E50BCF7F-F334-4ECA-8C78-B02C666C8B4C}" srcOrd="3" destOrd="0" presId="urn:microsoft.com/office/officeart/2005/8/layout/cycle5"/>
+    <dgm:cxn modelId="{5AEDB3F6-D2BC-4B5B-BA0B-591283EAF16A}" type="presParOf" srcId="{FC83BA6D-92F8-421D-B5DC-184634484D77}" destId="{D6343918-B53A-4B55-8E0D-5A626CAD65EB}" srcOrd="4" destOrd="0" presId="urn:microsoft.com/office/officeart/2005/8/layout/cycle5"/>
+    <dgm:cxn modelId="{D0367C3E-E1BD-4349-9754-F95D52B84F0B}" type="presParOf" srcId="{FC83BA6D-92F8-421D-B5DC-184634484D77}" destId="{2865A137-1D37-46BF-8129-AF9BAE0EF776}" srcOrd="5" destOrd="0" presId="urn:microsoft.com/office/officeart/2005/8/layout/cycle5"/>
+    <dgm:cxn modelId="{3076D163-20C8-4672-A956-3793459C102C}" type="presParOf" srcId="{FC83BA6D-92F8-421D-B5DC-184634484D77}" destId="{0AFE4DE8-DB1F-4EF5-A8DC-8A31CF66E890}" srcOrd="6" destOrd="0" presId="urn:microsoft.com/office/officeart/2005/8/layout/cycle5"/>
+    <dgm:cxn modelId="{6AADAE26-4945-479C-8FE9-8FF722123F33}" type="presParOf" srcId="{FC83BA6D-92F8-421D-B5DC-184634484D77}" destId="{4C5AAAEB-C72C-4795-866D-C99628D2C4D3}" srcOrd="7" destOrd="0" presId="urn:microsoft.com/office/officeart/2005/8/layout/cycle5"/>
+    <dgm:cxn modelId="{A59B6AC4-82FF-4AA5-92E3-7C848200624E}" type="presParOf" srcId="{FC83BA6D-92F8-421D-B5DC-184634484D77}" destId="{9E7F179E-7E00-4EA0-A260-2E7895017FEF}" srcOrd="8" destOrd="0" presId="urn:microsoft.com/office/officeart/2005/8/layout/cycle5"/>
+    <dgm:cxn modelId="{D9D8A586-E4FB-4227-8FC0-5853D1E8C52D}" type="presParOf" srcId="{FC83BA6D-92F8-421D-B5DC-184634484D77}" destId="{E816D67F-1151-4D9F-A486-7E695425E0F7}" srcOrd="9" destOrd="0" presId="urn:microsoft.com/office/officeart/2005/8/layout/cycle5"/>
+    <dgm:cxn modelId="{F54C4809-6A43-455C-8749-C4B5B933BA53}" type="presParOf" srcId="{FC83BA6D-92F8-421D-B5DC-184634484D77}" destId="{7F8560C2-DA8B-487C-818F-BD5DDB147BBC}" srcOrd="10" destOrd="0" presId="urn:microsoft.com/office/officeart/2005/8/layout/cycle5"/>
+    <dgm:cxn modelId="{2FE04F1D-427B-476E-B1A2-53535CB07ECF}" type="presParOf" srcId="{FC83BA6D-92F8-421D-B5DC-184634484D77}" destId="{B1F844CB-1498-43D4-8E7F-6633545E9694}" srcOrd="11" destOrd="0" presId="urn:microsoft.com/office/officeart/2005/8/layout/cycle5"/>
+    <dgm:cxn modelId="{57D94B08-6DD6-47ED-AD9F-51FCCA4294E6}" type="presParOf" srcId="{FC83BA6D-92F8-421D-B5DC-184634484D77}" destId="{693C1DF7-A358-4E84-A98E-78EA6D150C5A}" srcOrd="12" destOrd="0" presId="urn:microsoft.com/office/officeart/2005/8/layout/cycle5"/>
+    <dgm:cxn modelId="{4DE91E5F-2274-4851-B9B4-445EC5E18DB0}" type="presParOf" srcId="{FC83BA6D-92F8-421D-B5DC-184634484D77}" destId="{140BD655-0E7C-4B27-B024-5C53794F9CB9}" srcOrd="13" destOrd="0" presId="urn:microsoft.com/office/officeart/2005/8/layout/cycle5"/>
+    <dgm:cxn modelId="{E9EC61CE-A9CA-4C59-A2FD-3680B61BF406}" type="presParOf" srcId="{FC83BA6D-92F8-421D-B5DC-184634484D77}" destId="{8E4E216C-5F47-44EF-AEF0-66F350F12FDE}" srcOrd="14" destOrd="0" presId="urn:microsoft.com/office/officeart/2005/8/layout/cycle5"/>
   </dgm:cxnLst>
   <dgm:bg/>
   <dgm:whole/>
@@ -10059,7 +10063,7 @@
 </file>
 
 <file path=customXml/itemProps1.xml><?xml version="1.0" encoding="utf-8"?>
-<ds:datastoreItem xmlns:ds="http://schemas.openxmlformats.org/officeDocument/2006/customXml" ds:itemID="{D9FF8A12-626A-475B-BFA7-9C045A316015}">
+<ds:datastoreItem xmlns:ds="http://schemas.openxmlformats.org/officeDocument/2006/customXml" ds:itemID="{EA7DB6D2-545D-46C0-AA82-EC8FD135A150}">
   <ds:schemaRefs>
     <ds:schemaRef ds:uri="http://schemas.openxmlformats.org/officeDocument/2006/bibliography"/>
   </ds:schemaRefs>

</xml_diff>

<commit_message>
Small fixerino voor taal
</commit_message>
<xml_diff>
--- a/documents/OnderzoeksRapport/Deelonderzoeken/Beeldherkenning/Beeld Herkenning.docx
+++ b/documents/OnderzoeksRapport/Deelonderzoeken/Beeldherkenning/Beeld Herkenning.docx
@@ -142,8 +142,6 @@
       <w:r>
         <w:t>Tussen de beelden in zullen een aantal verschillen ontstaan. Deze kunnen veroorzaakt worden door beweging op de achtergrond, verschil in lichtsterkte of het vallen van schaduw. Hierdoor zal het mogelijk zijn dat het balletje niet correct wordt gevonden of dat het systeem het balletje op een andere locatie verwacht (false positive).</w:t>
       </w:r>
-      <w:bookmarkStart w:id="0" w:name="_GoBack"/>
-      <w:bookmarkEnd w:id="0"/>
     </w:p>
     <w:p>
       <w:pPr>
@@ -407,7 +405,15 @@
         <w:pStyle w:val="Kop3"/>
       </w:pPr>
       <w:r>
-        <w:t>Detecteren van de mogelijke object positiesObject Detectie)</w:t>
+        <w:t xml:space="preserve">Detecteren van de mogelijke object </w:t>
+      </w:r>
+      <w:proofErr w:type="spellStart"/>
+      <w:r>
+        <w:t>positiesObject</w:t>
+      </w:r>
+      <w:proofErr w:type="spellEnd"/>
+      <w:r>
+        <w:t xml:space="preserve"> Detectie)</w:t>
       </w:r>
     </w:p>
     <w:p>
@@ -3848,8 +3854,10 @@
     </w:p>
     <w:p>
       <w:r>
-        <w:t>In dit hoofdstuk zullen de gemeten waarden van dezen methoden besproken worden.</w:t>
-      </w:r>
+        <w:t>In dit hoofdstuk zullen de gemeten waarden van deze methoden besproken worden.</w:t>
+      </w:r>
+      <w:bookmarkStart w:id="0" w:name="_GoBack"/>
+      <w:bookmarkEnd w:id="0"/>
     </w:p>
     <w:p/>
     <w:p>
@@ -7593,36 +7601,36 @@
   </dgm:ptLst>
   <dgm:cxnLst>
     <dgm:cxn modelId="{99D9A0F8-C2C1-42BC-9CF9-90C435A97D73}" srcId="{92792585-24B5-4323-B34D-9BB7E272D64C}" destId="{E51096AB-B512-4487-92C9-4369F2C98375}" srcOrd="4" destOrd="0" parTransId="{A2FF80DC-E345-452F-8420-C7BC1D3AC043}" sibTransId="{316E1938-F86E-4051-B068-D9E2BFEEE302}"/>
-    <dgm:cxn modelId="{F9816B65-DAFF-485A-A6E6-A84E2CD07FA9}" type="presOf" srcId="{B5B879F4-5C22-41F5-ABC2-421B99565B8F}" destId="{EC611168-1894-482E-898C-405120223975}" srcOrd="0" destOrd="0" presId="urn:microsoft.com/office/officeart/2005/8/layout/cycle5"/>
-    <dgm:cxn modelId="{FDA1EDBD-3AE6-4907-AE67-D65E5AB91D35}" type="presOf" srcId="{698F9176-BA0C-4351-9FEF-83929C035D7D}" destId="{2865A137-1D37-46BF-8129-AF9BAE0EF776}" srcOrd="0" destOrd="0" presId="urn:microsoft.com/office/officeart/2005/8/layout/cycle5"/>
+    <dgm:cxn modelId="{CCB83031-21C4-40B6-B5E2-421B81DAFA97}" type="presOf" srcId="{6B4C9BFE-680F-440E-B3C6-CC05537FF1D8}" destId="{B1F844CB-1498-43D4-8E7F-6633545E9694}" srcOrd="0" destOrd="0" presId="urn:microsoft.com/office/officeart/2005/8/layout/cycle5"/>
+    <dgm:cxn modelId="{611A0B61-53D4-4BBD-86B0-6F7B4C4B7704}" type="presOf" srcId="{1B18CCD5-E4E2-4DB8-8C1B-42905D396999}" destId="{208B4263-7B5F-4D56-B8D3-8CD4BE8B6488}" srcOrd="0" destOrd="0" presId="urn:microsoft.com/office/officeart/2005/8/layout/cycle5"/>
+    <dgm:cxn modelId="{EFAFE0CE-35A8-41C0-8C36-CB767AF6A1F6}" type="presOf" srcId="{92792585-24B5-4323-B34D-9BB7E272D64C}" destId="{FC83BA6D-92F8-421D-B5DC-184634484D77}" srcOrd="0" destOrd="0" presId="urn:microsoft.com/office/officeart/2005/8/layout/cycle5"/>
+    <dgm:cxn modelId="{AA56511A-1AC9-456C-A782-C8BA114E795C}" type="presOf" srcId="{F79183A8-3B5F-4951-A4D5-D2794A8ED4CB}" destId="{E50BCF7F-F334-4ECA-8C78-B02C666C8B4C}" srcOrd="0" destOrd="0" presId="urn:microsoft.com/office/officeart/2005/8/layout/cycle5"/>
+    <dgm:cxn modelId="{FE49D194-A9CC-46CA-9A5E-2DE3E58D7698}" type="presOf" srcId="{2B92D4F3-6C38-40DC-8B82-3C42DE354040}" destId="{9E7F179E-7E00-4EA0-A260-2E7895017FEF}" srcOrd="0" destOrd="0" presId="urn:microsoft.com/office/officeart/2005/8/layout/cycle5"/>
+    <dgm:cxn modelId="{36A22B8B-8FA3-4D40-AF78-E18CAE83E8D7}" type="presOf" srcId="{316E1938-F86E-4051-B068-D9E2BFEEE302}" destId="{8E4E216C-5F47-44EF-AEF0-66F350F12FDE}" srcOrd="0" destOrd="0" presId="urn:microsoft.com/office/officeart/2005/8/layout/cycle5"/>
     <dgm:cxn modelId="{19AF5A7B-01C0-4966-935F-1F2C18BF1724}" srcId="{92792585-24B5-4323-B34D-9BB7E272D64C}" destId="{E04E8B9F-AE4E-4FA0-85DD-0B3EDC07FE3C}" srcOrd="2" destOrd="0" parTransId="{0513C8FA-6D2C-49D2-B715-CE76DE21CD75}" sibTransId="{2B92D4F3-6C38-40DC-8B82-3C42DE354040}"/>
-    <dgm:cxn modelId="{AA322FC0-F9CE-4676-BC0F-28350080B61E}" type="presOf" srcId="{92792585-24B5-4323-B34D-9BB7E272D64C}" destId="{FC83BA6D-92F8-421D-B5DC-184634484D77}" srcOrd="0" destOrd="0" presId="urn:microsoft.com/office/officeart/2005/8/layout/cycle5"/>
     <dgm:cxn modelId="{498D4B8E-588A-461F-B46E-C6D746FCD7A8}" srcId="{92792585-24B5-4323-B34D-9BB7E272D64C}" destId="{2D9F2D96-794A-4246-94BB-A73F4082B030}" srcOrd="3" destOrd="0" parTransId="{CAD8F401-0903-4EC2-92E6-DB51C6FA0AB8}" sibTransId="{6B4C9BFE-680F-440E-B3C6-CC05537FF1D8}"/>
-    <dgm:cxn modelId="{8EFAB27A-E4F8-4A32-A0D3-0D7420DCFCF1}" type="presOf" srcId="{E51096AB-B512-4487-92C9-4369F2C98375}" destId="{693C1DF7-A358-4E84-A98E-78EA6D150C5A}" srcOrd="0" destOrd="0" presId="urn:microsoft.com/office/officeart/2005/8/layout/cycle5"/>
-    <dgm:cxn modelId="{93979241-6196-4D68-92AF-6C90FE96AF02}" type="presOf" srcId="{F79183A8-3B5F-4951-A4D5-D2794A8ED4CB}" destId="{E50BCF7F-F334-4ECA-8C78-B02C666C8B4C}" srcOrd="0" destOrd="0" presId="urn:microsoft.com/office/officeart/2005/8/layout/cycle5"/>
+    <dgm:cxn modelId="{2EDCF29F-E545-445A-A62E-62EF1A23CA61}" type="presOf" srcId="{698F9176-BA0C-4351-9FEF-83929C035D7D}" destId="{2865A137-1D37-46BF-8129-AF9BAE0EF776}" srcOrd="0" destOrd="0" presId="urn:microsoft.com/office/officeart/2005/8/layout/cycle5"/>
     <dgm:cxn modelId="{1AA2A4A6-737B-43B6-A8FF-8FE1CF2F6510}" srcId="{92792585-24B5-4323-B34D-9BB7E272D64C}" destId="{B5B879F4-5C22-41F5-ABC2-421B99565B8F}" srcOrd="0" destOrd="0" parTransId="{FB8A2C34-F278-4415-920D-A6935B6D5F1C}" sibTransId="{1B18CCD5-E4E2-4DB8-8C1B-42905D396999}"/>
-    <dgm:cxn modelId="{297E23D8-CD76-4DBE-A872-ED69DA290813}" type="presOf" srcId="{1B18CCD5-E4E2-4DB8-8C1B-42905D396999}" destId="{208B4263-7B5F-4D56-B8D3-8CD4BE8B6488}" srcOrd="0" destOrd="0" presId="urn:microsoft.com/office/officeart/2005/8/layout/cycle5"/>
-    <dgm:cxn modelId="{CFB8A370-0EB8-4BA8-BBA4-C79D270B03F4}" type="presOf" srcId="{316E1938-F86E-4051-B068-D9E2BFEEE302}" destId="{8E4E216C-5F47-44EF-AEF0-66F350F12FDE}" srcOrd="0" destOrd="0" presId="urn:microsoft.com/office/officeart/2005/8/layout/cycle5"/>
+    <dgm:cxn modelId="{FFE16777-1BBE-415A-84D3-658D637AD248}" type="presOf" srcId="{2D9F2D96-794A-4246-94BB-A73F4082B030}" destId="{E816D67F-1151-4D9F-A486-7E695425E0F7}" srcOrd="0" destOrd="0" presId="urn:microsoft.com/office/officeart/2005/8/layout/cycle5"/>
     <dgm:cxn modelId="{3EF67851-CA2F-40E4-BF00-C5B367D84909}" srcId="{92792585-24B5-4323-B34D-9BB7E272D64C}" destId="{F79183A8-3B5F-4951-A4D5-D2794A8ED4CB}" srcOrd="1" destOrd="0" parTransId="{E2F32439-F982-4027-92A2-99DFCD5B3892}" sibTransId="{698F9176-BA0C-4351-9FEF-83929C035D7D}"/>
-    <dgm:cxn modelId="{02297116-5467-4F69-AFCD-517CD12BF0FD}" type="presOf" srcId="{2D9F2D96-794A-4246-94BB-A73F4082B030}" destId="{E816D67F-1151-4D9F-A486-7E695425E0F7}" srcOrd="0" destOrd="0" presId="urn:microsoft.com/office/officeart/2005/8/layout/cycle5"/>
-    <dgm:cxn modelId="{9EFE23B1-6FE6-44A9-9FD7-3CE1DADD7B9C}" type="presOf" srcId="{6B4C9BFE-680F-440E-B3C6-CC05537FF1D8}" destId="{B1F844CB-1498-43D4-8E7F-6633545E9694}" srcOrd="0" destOrd="0" presId="urn:microsoft.com/office/officeart/2005/8/layout/cycle5"/>
-    <dgm:cxn modelId="{C305409B-68C1-4D64-BE03-D7B1D090F99D}" type="presOf" srcId="{2B92D4F3-6C38-40DC-8B82-3C42DE354040}" destId="{9E7F179E-7E00-4EA0-A260-2E7895017FEF}" srcOrd="0" destOrd="0" presId="urn:microsoft.com/office/officeart/2005/8/layout/cycle5"/>
-    <dgm:cxn modelId="{28B9211A-88D2-43B1-9A9B-F004F48923D5}" type="presOf" srcId="{E04E8B9F-AE4E-4FA0-85DD-0B3EDC07FE3C}" destId="{0AFE4DE8-DB1F-4EF5-A8DC-8A31CF66E890}" srcOrd="0" destOrd="0" presId="urn:microsoft.com/office/officeart/2005/8/layout/cycle5"/>
-    <dgm:cxn modelId="{47F5B594-AE18-4A49-9E10-55D712376B57}" type="presParOf" srcId="{FC83BA6D-92F8-421D-B5DC-184634484D77}" destId="{EC611168-1894-482E-898C-405120223975}" srcOrd="0" destOrd="0" presId="urn:microsoft.com/office/officeart/2005/8/layout/cycle5"/>
-    <dgm:cxn modelId="{2B241434-94BA-4795-8D09-FF9F24B4BAA0}" type="presParOf" srcId="{FC83BA6D-92F8-421D-B5DC-184634484D77}" destId="{83951DFC-FD47-42AF-B28B-24DB7FA7DDB3}" srcOrd="1" destOrd="0" presId="urn:microsoft.com/office/officeart/2005/8/layout/cycle5"/>
-    <dgm:cxn modelId="{B1E14C99-3B00-4FA1-960E-24F0A1F02E8D}" type="presParOf" srcId="{FC83BA6D-92F8-421D-B5DC-184634484D77}" destId="{208B4263-7B5F-4D56-B8D3-8CD4BE8B6488}" srcOrd="2" destOrd="0" presId="urn:microsoft.com/office/officeart/2005/8/layout/cycle5"/>
-    <dgm:cxn modelId="{03C39EEA-162D-4C13-9681-B716931569FC}" type="presParOf" srcId="{FC83BA6D-92F8-421D-B5DC-184634484D77}" destId="{E50BCF7F-F334-4ECA-8C78-B02C666C8B4C}" srcOrd="3" destOrd="0" presId="urn:microsoft.com/office/officeart/2005/8/layout/cycle5"/>
-    <dgm:cxn modelId="{5AEDB3F6-D2BC-4B5B-BA0B-591283EAF16A}" type="presParOf" srcId="{FC83BA6D-92F8-421D-B5DC-184634484D77}" destId="{D6343918-B53A-4B55-8E0D-5A626CAD65EB}" srcOrd="4" destOrd="0" presId="urn:microsoft.com/office/officeart/2005/8/layout/cycle5"/>
-    <dgm:cxn modelId="{D0367C3E-E1BD-4349-9754-F95D52B84F0B}" type="presParOf" srcId="{FC83BA6D-92F8-421D-B5DC-184634484D77}" destId="{2865A137-1D37-46BF-8129-AF9BAE0EF776}" srcOrd="5" destOrd="0" presId="urn:microsoft.com/office/officeart/2005/8/layout/cycle5"/>
-    <dgm:cxn modelId="{3076D163-20C8-4672-A956-3793459C102C}" type="presParOf" srcId="{FC83BA6D-92F8-421D-B5DC-184634484D77}" destId="{0AFE4DE8-DB1F-4EF5-A8DC-8A31CF66E890}" srcOrd="6" destOrd="0" presId="urn:microsoft.com/office/officeart/2005/8/layout/cycle5"/>
-    <dgm:cxn modelId="{6AADAE26-4945-479C-8FE9-8FF722123F33}" type="presParOf" srcId="{FC83BA6D-92F8-421D-B5DC-184634484D77}" destId="{4C5AAAEB-C72C-4795-866D-C99628D2C4D3}" srcOrd="7" destOrd="0" presId="urn:microsoft.com/office/officeart/2005/8/layout/cycle5"/>
-    <dgm:cxn modelId="{A59B6AC4-82FF-4AA5-92E3-7C848200624E}" type="presParOf" srcId="{FC83BA6D-92F8-421D-B5DC-184634484D77}" destId="{9E7F179E-7E00-4EA0-A260-2E7895017FEF}" srcOrd="8" destOrd="0" presId="urn:microsoft.com/office/officeart/2005/8/layout/cycle5"/>
-    <dgm:cxn modelId="{D9D8A586-E4FB-4227-8FC0-5853D1E8C52D}" type="presParOf" srcId="{FC83BA6D-92F8-421D-B5DC-184634484D77}" destId="{E816D67F-1151-4D9F-A486-7E695425E0F7}" srcOrd="9" destOrd="0" presId="urn:microsoft.com/office/officeart/2005/8/layout/cycle5"/>
-    <dgm:cxn modelId="{F54C4809-6A43-455C-8749-C4B5B933BA53}" type="presParOf" srcId="{FC83BA6D-92F8-421D-B5DC-184634484D77}" destId="{7F8560C2-DA8B-487C-818F-BD5DDB147BBC}" srcOrd="10" destOrd="0" presId="urn:microsoft.com/office/officeart/2005/8/layout/cycle5"/>
-    <dgm:cxn modelId="{2FE04F1D-427B-476E-B1A2-53535CB07ECF}" type="presParOf" srcId="{FC83BA6D-92F8-421D-B5DC-184634484D77}" destId="{B1F844CB-1498-43D4-8E7F-6633545E9694}" srcOrd="11" destOrd="0" presId="urn:microsoft.com/office/officeart/2005/8/layout/cycle5"/>
-    <dgm:cxn modelId="{57D94B08-6DD6-47ED-AD9F-51FCCA4294E6}" type="presParOf" srcId="{FC83BA6D-92F8-421D-B5DC-184634484D77}" destId="{693C1DF7-A358-4E84-A98E-78EA6D150C5A}" srcOrd="12" destOrd="0" presId="urn:microsoft.com/office/officeart/2005/8/layout/cycle5"/>
-    <dgm:cxn modelId="{4DE91E5F-2274-4851-B9B4-445EC5E18DB0}" type="presParOf" srcId="{FC83BA6D-92F8-421D-B5DC-184634484D77}" destId="{140BD655-0E7C-4B27-B024-5C53794F9CB9}" srcOrd="13" destOrd="0" presId="urn:microsoft.com/office/officeart/2005/8/layout/cycle5"/>
-    <dgm:cxn modelId="{E9EC61CE-A9CA-4C59-A2FD-3680B61BF406}" type="presParOf" srcId="{FC83BA6D-92F8-421D-B5DC-184634484D77}" destId="{8E4E216C-5F47-44EF-AEF0-66F350F12FDE}" srcOrd="14" destOrd="0" presId="urn:microsoft.com/office/officeart/2005/8/layout/cycle5"/>
+    <dgm:cxn modelId="{299D0C37-9758-4667-AE46-A0863CBFC26D}" type="presOf" srcId="{E51096AB-B512-4487-92C9-4369F2C98375}" destId="{693C1DF7-A358-4E84-A98E-78EA6D150C5A}" srcOrd="0" destOrd="0" presId="urn:microsoft.com/office/officeart/2005/8/layout/cycle5"/>
+    <dgm:cxn modelId="{BA22FAD3-3320-41A3-9B4F-1750AF350289}" type="presOf" srcId="{B5B879F4-5C22-41F5-ABC2-421B99565B8F}" destId="{EC611168-1894-482E-898C-405120223975}" srcOrd="0" destOrd="0" presId="urn:microsoft.com/office/officeart/2005/8/layout/cycle5"/>
+    <dgm:cxn modelId="{F5250639-F3FC-4874-BBC6-B0140BF0569A}" type="presOf" srcId="{E04E8B9F-AE4E-4FA0-85DD-0B3EDC07FE3C}" destId="{0AFE4DE8-DB1F-4EF5-A8DC-8A31CF66E890}" srcOrd="0" destOrd="0" presId="urn:microsoft.com/office/officeart/2005/8/layout/cycle5"/>
+    <dgm:cxn modelId="{680207A9-1D18-4990-881F-B204B6470489}" type="presParOf" srcId="{FC83BA6D-92F8-421D-B5DC-184634484D77}" destId="{EC611168-1894-482E-898C-405120223975}" srcOrd="0" destOrd="0" presId="urn:microsoft.com/office/officeart/2005/8/layout/cycle5"/>
+    <dgm:cxn modelId="{EE248F2C-67BB-42DA-8AE5-C1BC6E359563}" type="presParOf" srcId="{FC83BA6D-92F8-421D-B5DC-184634484D77}" destId="{83951DFC-FD47-42AF-B28B-24DB7FA7DDB3}" srcOrd="1" destOrd="0" presId="urn:microsoft.com/office/officeart/2005/8/layout/cycle5"/>
+    <dgm:cxn modelId="{EBDF54ED-E773-491C-B1DE-9AEED9F27F75}" type="presParOf" srcId="{FC83BA6D-92F8-421D-B5DC-184634484D77}" destId="{208B4263-7B5F-4D56-B8D3-8CD4BE8B6488}" srcOrd="2" destOrd="0" presId="urn:microsoft.com/office/officeart/2005/8/layout/cycle5"/>
+    <dgm:cxn modelId="{F542BD1E-5B2D-4FAF-8B3B-AD2E120A1703}" type="presParOf" srcId="{FC83BA6D-92F8-421D-B5DC-184634484D77}" destId="{E50BCF7F-F334-4ECA-8C78-B02C666C8B4C}" srcOrd="3" destOrd="0" presId="urn:microsoft.com/office/officeart/2005/8/layout/cycle5"/>
+    <dgm:cxn modelId="{8580FBEB-B019-4FF7-AFD2-B0D53A6DC01B}" type="presParOf" srcId="{FC83BA6D-92F8-421D-B5DC-184634484D77}" destId="{D6343918-B53A-4B55-8E0D-5A626CAD65EB}" srcOrd="4" destOrd="0" presId="urn:microsoft.com/office/officeart/2005/8/layout/cycle5"/>
+    <dgm:cxn modelId="{9FB0E0E8-E87D-4D4A-B196-F118AAC220E6}" type="presParOf" srcId="{FC83BA6D-92F8-421D-B5DC-184634484D77}" destId="{2865A137-1D37-46BF-8129-AF9BAE0EF776}" srcOrd="5" destOrd="0" presId="urn:microsoft.com/office/officeart/2005/8/layout/cycle5"/>
+    <dgm:cxn modelId="{81044C1F-8481-4E6C-8826-2634189E1090}" type="presParOf" srcId="{FC83BA6D-92F8-421D-B5DC-184634484D77}" destId="{0AFE4DE8-DB1F-4EF5-A8DC-8A31CF66E890}" srcOrd="6" destOrd="0" presId="urn:microsoft.com/office/officeart/2005/8/layout/cycle5"/>
+    <dgm:cxn modelId="{E8A41AE0-2592-4399-917C-4CE0B5828BAA}" type="presParOf" srcId="{FC83BA6D-92F8-421D-B5DC-184634484D77}" destId="{4C5AAAEB-C72C-4795-866D-C99628D2C4D3}" srcOrd="7" destOrd="0" presId="urn:microsoft.com/office/officeart/2005/8/layout/cycle5"/>
+    <dgm:cxn modelId="{DE5C0B44-BD9E-4FA6-9541-4E4F4BE4C7C1}" type="presParOf" srcId="{FC83BA6D-92F8-421D-B5DC-184634484D77}" destId="{9E7F179E-7E00-4EA0-A260-2E7895017FEF}" srcOrd="8" destOrd="0" presId="urn:microsoft.com/office/officeart/2005/8/layout/cycle5"/>
+    <dgm:cxn modelId="{F9F06FDE-3624-4932-82FC-A40A67E59A2E}" type="presParOf" srcId="{FC83BA6D-92F8-421D-B5DC-184634484D77}" destId="{E816D67F-1151-4D9F-A486-7E695425E0F7}" srcOrd="9" destOrd="0" presId="urn:microsoft.com/office/officeart/2005/8/layout/cycle5"/>
+    <dgm:cxn modelId="{D93FD199-D4A3-49C5-9B40-53F6E3742871}" type="presParOf" srcId="{FC83BA6D-92F8-421D-B5DC-184634484D77}" destId="{7F8560C2-DA8B-487C-818F-BD5DDB147BBC}" srcOrd="10" destOrd="0" presId="urn:microsoft.com/office/officeart/2005/8/layout/cycle5"/>
+    <dgm:cxn modelId="{535C6F2C-6FAB-45A1-B2DA-DB1ECDF918B0}" type="presParOf" srcId="{FC83BA6D-92F8-421D-B5DC-184634484D77}" destId="{B1F844CB-1498-43D4-8E7F-6633545E9694}" srcOrd="11" destOrd="0" presId="urn:microsoft.com/office/officeart/2005/8/layout/cycle5"/>
+    <dgm:cxn modelId="{091BE8EF-D3CB-4A7D-AE1A-D5E9E4AE3D52}" type="presParOf" srcId="{FC83BA6D-92F8-421D-B5DC-184634484D77}" destId="{693C1DF7-A358-4E84-A98E-78EA6D150C5A}" srcOrd="12" destOrd="0" presId="urn:microsoft.com/office/officeart/2005/8/layout/cycle5"/>
+    <dgm:cxn modelId="{D7C43EB7-FE33-447F-BF79-D958C40AAF2A}" type="presParOf" srcId="{FC83BA6D-92F8-421D-B5DC-184634484D77}" destId="{140BD655-0E7C-4B27-B024-5C53794F9CB9}" srcOrd="13" destOrd="0" presId="urn:microsoft.com/office/officeart/2005/8/layout/cycle5"/>
+    <dgm:cxn modelId="{113A6AA1-7949-4E6B-9D3C-7D868186548A}" type="presParOf" srcId="{FC83BA6D-92F8-421D-B5DC-184634484D77}" destId="{8E4E216C-5F47-44EF-AEF0-66F350F12FDE}" srcOrd="14" destOrd="0" presId="urn:microsoft.com/office/officeart/2005/8/layout/cycle5"/>
   </dgm:cxnLst>
   <dgm:bg/>
   <dgm:whole/>
@@ -10063,7 +10071,7 @@
 </file>
 
 <file path=customXml/itemProps1.xml><?xml version="1.0" encoding="utf-8"?>
-<ds:datastoreItem xmlns:ds="http://schemas.openxmlformats.org/officeDocument/2006/customXml" ds:itemID="{EA7DB6D2-545D-46C0-AA82-EC8FD135A150}">
+<ds:datastoreItem xmlns:ds="http://schemas.openxmlformats.org/officeDocument/2006/customXml" ds:itemID="{662C8813-8D28-4F4B-BCEB-17331AA10126}">
   <ds:schemaRefs>
     <ds:schemaRef ds:uri="http://schemas.openxmlformats.org/officeDocument/2006/bibliography"/>
   </ds:schemaRefs>

</xml_diff>

<commit_message>
bronnen aan het toevoegen
</commit_message>
<xml_diff>
--- a/documents/OnderzoeksRapport/Deelonderzoeken/Beeldherkenning/Beeld Herkenning.docx
+++ b/documents/OnderzoeksRapport/Deelonderzoeken/Beeldherkenning/Beeld Herkenning.docx
@@ -142,8 +142,6 @@
       <w:r>
         <w:t>Tussen de beelden in zullen een aantal verschillen ontstaan. Deze kunnen veroorzaakt worden door beweging op de achtergrond, verschil in lichtsterkte of het vallen van schaduw. Hierdoor zal het mogelijk zijn dat het balletje niet correct wordt gevonden of dat het systeem het balletje op een andere locatie verwacht (false positive).</w:t>
       </w:r>
-      <w:bookmarkStart w:id="0" w:name="_GoBack"/>
-      <w:bookmarkEnd w:id="0"/>
     </w:p>
     <w:p>
       <w:pPr>
@@ -407,7 +405,15 @@
         <w:pStyle w:val="Kop3"/>
       </w:pPr>
       <w:r>
-        <w:t>Detecteren van de mogelijke object positiesObject Detectie)</w:t>
+        <w:t xml:space="preserve">Detecteren van de mogelijke object </w:t>
+      </w:r>
+      <w:proofErr w:type="spellStart"/>
+      <w:r>
+        <w:t>positiesObject</w:t>
+      </w:r>
+      <w:proofErr w:type="spellEnd"/>
+      <w:r>
+        <w:t xml:space="preserve"> Detectie)</w:t>
       </w:r>
     </w:p>
     <w:p>
@@ -3848,8 +3854,10 @@
     </w:p>
     <w:p>
       <w:r>
-        <w:t>In dit hoofdstuk zullen de gemeten waarden van dezen methoden besproken worden.</w:t>
-      </w:r>
+        <w:t>In dit hoofdstuk zullen de gemeten waarden van deze methoden besproken worden.</w:t>
+      </w:r>
+      <w:bookmarkStart w:id="0" w:name="_GoBack"/>
+      <w:bookmarkEnd w:id="0"/>
     </w:p>
     <w:p/>
     <w:p>
@@ -7593,36 +7601,36 @@
   </dgm:ptLst>
   <dgm:cxnLst>
     <dgm:cxn modelId="{99D9A0F8-C2C1-42BC-9CF9-90C435A97D73}" srcId="{92792585-24B5-4323-B34D-9BB7E272D64C}" destId="{E51096AB-B512-4487-92C9-4369F2C98375}" srcOrd="4" destOrd="0" parTransId="{A2FF80DC-E345-452F-8420-C7BC1D3AC043}" sibTransId="{316E1938-F86E-4051-B068-D9E2BFEEE302}"/>
-    <dgm:cxn modelId="{F9816B65-DAFF-485A-A6E6-A84E2CD07FA9}" type="presOf" srcId="{B5B879F4-5C22-41F5-ABC2-421B99565B8F}" destId="{EC611168-1894-482E-898C-405120223975}" srcOrd="0" destOrd="0" presId="urn:microsoft.com/office/officeart/2005/8/layout/cycle5"/>
-    <dgm:cxn modelId="{FDA1EDBD-3AE6-4907-AE67-D65E5AB91D35}" type="presOf" srcId="{698F9176-BA0C-4351-9FEF-83929C035D7D}" destId="{2865A137-1D37-46BF-8129-AF9BAE0EF776}" srcOrd="0" destOrd="0" presId="urn:microsoft.com/office/officeart/2005/8/layout/cycle5"/>
+    <dgm:cxn modelId="{CCB83031-21C4-40B6-B5E2-421B81DAFA97}" type="presOf" srcId="{6B4C9BFE-680F-440E-B3C6-CC05537FF1D8}" destId="{B1F844CB-1498-43D4-8E7F-6633545E9694}" srcOrd="0" destOrd="0" presId="urn:microsoft.com/office/officeart/2005/8/layout/cycle5"/>
+    <dgm:cxn modelId="{611A0B61-53D4-4BBD-86B0-6F7B4C4B7704}" type="presOf" srcId="{1B18CCD5-E4E2-4DB8-8C1B-42905D396999}" destId="{208B4263-7B5F-4D56-B8D3-8CD4BE8B6488}" srcOrd="0" destOrd="0" presId="urn:microsoft.com/office/officeart/2005/8/layout/cycle5"/>
+    <dgm:cxn modelId="{EFAFE0CE-35A8-41C0-8C36-CB767AF6A1F6}" type="presOf" srcId="{92792585-24B5-4323-B34D-9BB7E272D64C}" destId="{FC83BA6D-92F8-421D-B5DC-184634484D77}" srcOrd="0" destOrd="0" presId="urn:microsoft.com/office/officeart/2005/8/layout/cycle5"/>
+    <dgm:cxn modelId="{AA56511A-1AC9-456C-A782-C8BA114E795C}" type="presOf" srcId="{F79183A8-3B5F-4951-A4D5-D2794A8ED4CB}" destId="{E50BCF7F-F334-4ECA-8C78-B02C666C8B4C}" srcOrd="0" destOrd="0" presId="urn:microsoft.com/office/officeart/2005/8/layout/cycle5"/>
+    <dgm:cxn modelId="{FE49D194-A9CC-46CA-9A5E-2DE3E58D7698}" type="presOf" srcId="{2B92D4F3-6C38-40DC-8B82-3C42DE354040}" destId="{9E7F179E-7E00-4EA0-A260-2E7895017FEF}" srcOrd="0" destOrd="0" presId="urn:microsoft.com/office/officeart/2005/8/layout/cycle5"/>
+    <dgm:cxn modelId="{36A22B8B-8FA3-4D40-AF78-E18CAE83E8D7}" type="presOf" srcId="{316E1938-F86E-4051-B068-D9E2BFEEE302}" destId="{8E4E216C-5F47-44EF-AEF0-66F350F12FDE}" srcOrd="0" destOrd="0" presId="urn:microsoft.com/office/officeart/2005/8/layout/cycle5"/>
     <dgm:cxn modelId="{19AF5A7B-01C0-4966-935F-1F2C18BF1724}" srcId="{92792585-24B5-4323-B34D-9BB7E272D64C}" destId="{E04E8B9F-AE4E-4FA0-85DD-0B3EDC07FE3C}" srcOrd="2" destOrd="0" parTransId="{0513C8FA-6D2C-49D2-B715-CE76DE21CD75}" sibTransId="{2B92D4F3-6C38-40DC-8B82-3C42DE354040}"/>
-    <dgm:cxn modelId="{AA322FC0-F9CE-4676-BC0F-28350080B61E}" type="presOf" srcId="{92792585-24B5-4323-B34D-9BB7E272D64C}" destId="{FC83BA6D-92F8-421D-B5DC-184634484D77}" srcOrd="0" destOrd="0" presId="urn:microsoft.com/office/officeart/2005/8/layout/cycle5"/>
     <dgm:cxn modelId="{498D4B8E-588A-461F-B46E-C6D746FCD7A8}" srcId="{92792585-24B5-4323-B34D-9BB7E272D64C}" destId="{2D9F2D96-794A-4246-94BB-A73F4082B030}" srcOrd="3" destOrd="0" parTransId="{CAD8F401-0903-4EC2-92E6-DB51C6FA0AB8}" sibTransId="{6B4C9BFE-680F-440E-B3C6-CC05537FF1D8}"/>
-    <dgm:cxn modelId="{8EFAB27A-E4F8-4A32-A0D3-0D7420DCFCF1}" type="presOf" srcId="{E51096AB-B512-4487-92C9-4369F2C98375}" destId="{693C1DF7-A358-4E84-A98E-78EA6D150C5A}" srcOrd="0" destOrd="0" presId="urn:microsoft.com/office/officeart/2005/8/layout/cycle5"/>
-    <dgm:cxn modelId="{93979241-6196-4D68-92AF-6C90FE96AF02}" type="presOf" srcId="{F79183A8-3B5F-4951-A4D5-D2794A8ED4CB}" destId="{E50BCF7F-F334-4ECA-8C78-B02C666C8B4C}" srcOrd="0" destOrd="0" presId="urn:microsoft.com/office/officeart/2005/8/layout/cycle5"/>
+    <dgm:cxn modelId="{2EDCF29F-E545-445A-A62E-62EF1A23CA61}" type="presOf" srcId="{698F9176-BA0C-4351-9FEF-83929C035D7D}" destId="{2865A137-1D37-46BF-8129-AF9BAE0EF776}" srcOrd="0" destOrd="0" presId="urn:microsoft.com/office/officeart/2005/8/layout/cycle5"/>
     <dgm:cxn modelId="{1AA2A4A6-737B-43B6-A8FF-8FE1CF2F6510}" srcId="{92792585-24B5-4323-B34D-9BB7E272D64C}" destId="{B5B879F4-5C22-41F5-ABC2-421B99565B8F}" srcOrd="0" destOrd="0" parTransId="{FB8A2C34-F278-4415-920D-A6935B6D5F1C}" sibTransId="{1B18CCD5-E4E2-4DB8-8C1B-42905D396999}"/>
-    <dgm:cxn modelId="{297E23D8-CD76-4DBE-A872-ED69DA290813}" type="presOf" srcId="{1B18CCD5-E4E2-4DB8-8C1B-42905D396999}" destId="{208B4263-7B5F-4D56-B8D3-8CD4BE8B6488}" srcOrd="0" destOrd="0" presId="urn:microsoft.com/office/officeart/2005/8/layout/cycle5"/>
-    <dgm:cxn modelId="{CFB8A370-0EB8-4BA8-BBA4-C79D270B03F4}" type="presOf" srcId="{316E1938-F86E-4051-B068-D9E2BFEEE302}" destId="{8E4E216C-5F47-44EF-AEF0-66F350F12FDE}" srcOrd="0" destOrd="0" presId="urn:microsoft.com/office/officeart/2005/8/layout/cycle5"/>
+    <dgm:cxn modelId="{FFE16777-1BBE-415A-84D3-658D637AD248}" type="presOf" srcId="{2D9F2D96-794A-4246-94BB-A73F4082B030}" destId="{E816D67F-1151-4D9F-A486-7E695425E0F7}" srcOrd="0" destOrd="0" presId="urn:microsoft.com/office/officeart/2005/8/layout/cycle5"/>
     <dgm:cxn modelId="{3EF67851-CA2F-40E4-BF00-C5B367D84909}" srcId="{92792585-24B5-4323-B34D-9BB7E272D64C}" destId="{F79183A8-3B5F-4951-A4D5-D2794A8ED4CB}" srcOrd="1" destOrd="0" parTransId="{E2F32439-F982-4027-92A2-99DFCD5B3892}" sibTransId="{698F9176-BA0C-4351-9FEF-83929C035D7D}"/>
-    <dgm:cxn modelId="{02297116-5467-4F69-AFCD-517CD12BF0FD}" type="presOf" srcId="{2D9F2D96-794A-4246-94BB-A73F4082B030}" destId="{E816D67F-1151-4D9F-A486-7E695425E0F7}" srcOrd="0" destOrd="0" presId="urn:microsoft.com/office/officeart/2005/8/layout/cycle5"/>
-    <dgm:cxn modelId="{9EFE23B1-6FE6-44A9-9FD7-3CE1DADD7B9C}" type="presOf" srcId="{6B4C9BFE-680F-440E-B3C6-CC05537FF1D8}" destId="{B1F844CB-1498-43D4-8E7F-6633545E9694}" srcOrd="0" destOrd="0" presId="urn:microsoft.com/office/officeart/2005/8/layout/cycle5"/>
-    <dgm:cxn modelId="{C305409B-68C1-4D64-BE03-D7B1D090F99D}" type="presOf" srcId="{2B92D4F3-6C38-40DC-8B82-3C42DE354040}" destId="{9E7F179E-7E00-4EA0-A260-2E7895017FEF}" srcOrd="0" destOrd="0" presId="urn:microsoft.com/office/officeart/2005/8/layout/cycle5"/>
-    <dgm:cxn modelId="{28B9211A-88D2-43B1-9A9B-F004F48923D5}" type="presOf" srcId="{E04E8B9F-AE4E-4FA0-85DD-0B3EDC07FE3C}" destId="{0AFE4DE8-DB1F-4EF5-A8DC-8A31CF66E890}" srcOrd="0" destOrd="0" presId="urn:microsoft.com/office/officeart/2005/8/layout/cycle5"/>
-    <dgm:cxn modelId="{47F5B594-AE18-4A49-9E10-55D712376B57}" type="presParOf" srcId="{FC83BA6D-92F8-421D-B5DC-184634484D77}" destId="{EC611168-1894-482E-898C-405120223975}" srcOrd="0" destOrd="0" presId="urn:microsoft.com/office/officeart/2005/8/layout/cycle5"/>
-    <dgm:cxn modelId="{2B241434-94BA-4795-8D09-FF9F24B4BAA0}" type="presParOf" srcId="{FC83BA6D-92F8-421D-B5DC-184634484D77}" destId="{83951DFC-FD47-42AF-B28B-24DB7FA7DDB3}" srcOrd="1" destOrd="0" presId="urn:microsoft.com/office/officeart/2005/8/layout/cycle5"/>
-    <dgm:cxn modelId="{B1E14C99-3B00-4FA1-960E-24F0A1F02E8D}" type="presParOf" srcId="{FC83BA6D-92F8-421D-B5DC-184634484D77}" destId="{208B4263-7B5F-4D56-B8D3-8CD4BE8B6488}" srcOrd="2" destOrd="0" presId="urn:microsoft.com/office/officeart/2005/8/layout/cycle5"/>
-    <dgm:cxn modelId="{03C39EEA-162D-4C13-9681-B716931569FC}" type="presParOf" srcId="{FC83BA6D-92F8-421D-B5DC-184634484D77}" destId="{E50BCF7F-F334-4ECA-8C78-B02C666C8B4C}" srcOrd="3" destOrd="0" presId="urn:microsoft.com/office/officeart/2005/8/layout/cycle5"/>
-    <dgm:cxn modelId="{5AEDB3F6-D2BC-4B5B-BA0B-591283EAF16A}" type="presParOf" srcId="{FC83BA6D-92F8-421D-B5DC-184634484D77}" destId="{D6343918-B53A-4B55-8E0D-5A626CAD65EB}" srcOrd="4" destOrd="0" presId="urn:microsoft.com/office/officeart/2005/8/layout/cycle5"/>
-    <dgm:cxn modelId="{D0367C3E-E1BD-4349-9754-F95D52B84F0B}" type="presParOf" srcId="{FC83BA6D-92F8-421D-B5DC-184634484D77}" destId="{2865A137-1D37-46BF-8129-AF9BAE0EF776}" srcOrd="5" destOrd="0" presId="urn:microsoft.com/office/officeart/2005/8/layout/cycle5"/>
-    <dgm:cxn modelId="{3076D163-20C8-4672-A956-3793459C102C}" type="presParOf" srcId="{FC83BA6D-92F8-421D-B5DC-184634484D77}" destId="{0AFE4DE8-DB1F-4EF5-A8DC-8A31CF66E890}" srcOrd="6" destOrd="0" presId="urn:microsoft.com/office/officeart/2005/8/layout/cycle5"/>
-    <dgm:cxn modelId="{6AADAE26-4945-479C-8FE9-8FF722123F33}" type="presParOf" srcId="{FC83BA6D-92F8-421D-B5DC-184634484D77}" destId="{4C5AAAEB-C72C-4795-866D-C99628D2C4D3}" srcOrd="7" destOrd="0" presId="urn:microsoft.com/office/officeart/2005/8/layout/cycle5"/>
-    <dgm:cxn modelId="{A59B6AC4-82FF-4AA5-92E3-7C848200624E}" type="presParOf" srcId="{FC83BA6D-92F8-421D-B5DC-184634484D77}" destId="{9E7F179E-7E00-4EA0-A260-2E7895017FEF}" srcOrd="8" destOrd="0" presId="urn:microsoft.com/office/officeart/2005/8/layout/cycle5"/>
-    <dgm:cxn modelId="{D9D8A586-E4FB-4227-8FC0-5853D1E8C52D}" type="presParOf" srcId="{FC83BA6D-92F8-421D-B5DC-184634484D77}" destId="{E816D67F-1151-4D9F-A486-7E695425E0F7}" srcOrd="9" destOrd="0" presId="urn:microsoft.com/office/officeart/2005/8/layout/cycle5"/>
-    <dgm:cxn modelId="{F54C4809-6A43-455C-8749-C4B5B933BA53}" type="presParOf" srcId="{FC83BA6D-92F8-421D-B5DC-184634484D77}" destId="{7F8560C2-DA8B-487C-818F-BD5DDB147BBC}" srcOrd="10" destOrd="0" presId="urn:microsoft.com/office/officeart/2005/8/layout/cycle5"/>
-    <dgm:cxn modelId="{2FE04F1D-427B-476E-B1A2-53535CB07ECF}" type="presParOf" srcId="{FC83BA6D-92F8-421D-B5DC-184634484D77}" destId="{B1F844CB-1498-43D4-8E7F-6633545E9694}" srcOrd="11" destOrd="0" presId="urn:microsoft.com/office/officeart/2005/8/layout/cycle5"/>
-    <dgm:cxn modelId="{57D94B08-6DD6-47ED-AD9F-51FCCA4294E6}" type="presParOf" srcId="{FC83BA6D-92F8-421D-B5DC-184634484D77}" destId="{693C1DF7-A358-4E84-A98E-78EA6D150C5A}" srcOrd="12" destOrd="0" presId="urn:microsoft.com/office/officeart/2005/8/layout/cycle5"/>
-    <dgm:cxn modelId="{4DE91E5F-2274-4851-B9B4-445EC5E18DB0}" type="presParOf" srcId="{FC83BA6D-92F8-421D-B5DC-184634484D77}" destId="{140BD655-0E7C-4B27-B024-5C53794F9CB9}" srcOrd="13" destOrd="0" presId="urn:microsoft.com/office/officeart/2005/8/layout/cycle5"/>
-    <dgm:cxn modelId="{E9EC61CE-A9CA-4C59-A2FD-3680B61BF406}" type="presParOf" srcId="{FC83BA6D-92F8-421D-B5DC-184634484D77}" destId="{8E4E216C-5F47-44EF-AEF0-66F350F12FDE}" srcOrd="14" destOrd="0" presId="urn:microsoft.com/office/officeart/2005/8/layout/cycle5"/>
+    <dgm:cxn modelId="{299D0C37-9758-4667-AE46-A0863CBFC26D}" type="presOf" srcId="{E51096AB-B512-4487-92C9-4369F2C98375}" destId="{693C1DF7-A358-4E84-A98E-78EA6D150C5A}" srcOrd="0" destOrd="0" presId="urn:microsoft.com/office/officeart/2005/8/layout/cycle5"/>
+    <dgm:cxn modelId="{BA22FAD3-3320-41A3-9B4F-1750AF350289}" type="presOf" srcId="{B5B879F4-5C22-41F5-ABC2-421B99565B8F}" destId="{EC611168-1894-482E-898C-405120223975}" srcOrd="0" destOrd="0" presId="urn:microsoft.com/office/officeart/2005/8/layout/cycle5"/>
+    <dgm:cxn modelId="{F5250639-F3FC-4874-BBC6-B0140BF0569A}" type="presOf" srcId="{E04E8B9F-AE4E-4FA0-85DD-0B3EDC07FE3C}" destId="{0AFE4DE8-DB1F-4EF5-A8DC-8A31CF66E890}" srcOrd="0" destOrd="0" presId="urn:microsoft.com/office/officeart/2005/8/layout/cycle5"/>
+    <dgm:cxn modelId="{680207A9-1D18-4990-881F-B204B6470489}" type="presParOf" srcId="{FC83BA6D-92F8-421D-B5DC-184634484D77}" destId="{EC611168-1894-482E-898C-405120223975}" srcOrd="0" destOrd="0" presId="urn:microsoft.com/office/officeart/2005/8/layout/cycle5"/>
+    <dgm:cxn modelId="{EE248F2C-67BB-42DA-8AE5-C1BC6E359563}" type="presParOf" srcId="{FC83BA6D-92F8-421D-B5DC-184634484D77}" destId="{83951DFC-FD47-42AF-B28B-24DB7FA7DDB3}" srcOrd="1" destOrd="0" presId="urn:microsoft.com/office/officeart/2005/8/layout/cycle5"/>
+    <dgm:cxn modelId="{EBDF54ED-E773-491C-B1DE-9AEED9F27F75}" type="presParOf" srcId="{FC83BA6D-92F8-421D-B5DC-184634484D77}" destId="{208B4263-7B5F-4D56-B8D3-8CD4BE8B6488}" srcOrd="2" destOrd="0" presId="urn:microsoft.com/office/officeart/2005/8/layout/cycle5"/>
+    <dgm:cxn modelId="{F542BD1E-5B2D-4FAF-8B3B-AD2E120A1703}" type="presParOf" srcId="{FC83BA6D-92F8-421D-B5DC-184634484D77}" destId="{E50BCF7F-F334-4ECA-8C78-B02C666C8B4C}" srcOrd="3" destOrd="0" presId="urn:microsoft.com/office/officeart/2005/8/layout/cycle5"/>
+    <dgm:cxn modelId="{8580FBEB-B019-4FF7-AFD2-B0D53A6DC01B}" type="presParOf" srcId="{FC83BA6D-92F8-421D-B5DC-184634484D77}" destId="{D6343918-B53A-4B55-8E0D-5A626CAD65EB}" srcOrd="4" destOrd="0" presId="urn:microsoft.com/office/officeart/2005/8/layout/cycle5"/>
+    <dgm:cxn modelId="{9FB0E0E8-E87D-4D4A-B196-F118AAC220E6}" type="presParOf" srcId="{FC83BA6D-92F8-421D-B5DC-184634484D77}" destId="{2865A137-1D37-46BF-8129-AF9BAE0EF776}" srcOrd="5" destOrd="0" presId="urn:microsoft.com/office/officeart/2005/8/layout/cycle5"/>
+    <dgm:cxn modelId="{81044C1F-8481-4E6C-8826-2634189E1090}" type="presParOf" srcId="{FC83BA6D-92F8-421D-B5DC-184634484D77}" destId="{0AFE4DE8-DB1F-4EF5-A8DC-8A31CF66E890}" srcOrd="6" destOrd="0" presId="urn:microsoft.com/office/officeart/2005/8/layout/cycle5"/>
+    <dgm:cxn modelId="{E8A41AE0-2592-4399-917C-4CE0B5828BAA}" type="presParOf" srcId="{FC83BA6D-92F8-421D-B5DC-184634484D77}" destId="{4C5AAAEB-C72C-4795-866D-C99628D2C4D3}" srcOrd="7" destOrd="0" presId="urn:microsoft.com/office/officeart/2005/8/layout/cycle5"/>
+    <dgm:cxn modelId="{DE5C0B44-BD9E-4FA6-9541-4E4F4BE4C7C1}" type="presParOf" srcId="{FC83BA6D-92F8-421D-B5DC-184634484D77}" destId="{9E7F179E-7E00-4EA0-A260-2E7895017FEF}" srcOrd="8" destOrd="0" presId="urn:microsoft.com/office/officeart/2005/8/layout/cycle5"/>
+    <dgm:cxn modelId="{F9F06FDE-3624-4932-82FC-A40A67E59A2E}" type="presParOf" srcId="{FC83BA6D-92F8-421D-B5DC-184634484D77}" destId="{E816D67F-1151-4D9F-A486-7E695425E0F7}" srcOrd="9" destOrd="0" presId="urn:microsoft.com/office/officeart/2005/8/layout/cycle5"/>
+    <dgm:cxn modelId="{D93FD199-D4A3-49C5-9B40-53F6E3742871}" type="presParOf" srcId="{FC83BA6D-92F8-421D-B5DC-184634484D77}" destId="{7F8560C2-DA8B-487C-818F-BD5DDB147BBC}" srcOrd="10" destOrd="0" presId="urn:microsoft.com/office/officeart/2005/8/layout/cycle5"/>
+    <dgm:cxn modelId="{535C6F2C-6FAB-45A1-B2DA-DB1ECDF918B0}" type="presParOf" srcId="{FC83BA6D-92F8-421D-B5DC-184634484D77}" destId="{B1F844CB-1498-43D4-8E7F-6633545E9694}" srcOrd="11" destOrd="0" presId="urn:microsoft.com/office/officeart/2005/8/layout/cycle5"/>
+    <dgm:cxn modelId="{091BE8EF-D3CB-4A7D-AE1A-D5E9E4AE3D52}" type="presParOf" srcId="{FC83BA6D-92F8-421D-B5DC-184634484D77}" destId="{693C1DF7-A358-4E84-A98E-78EA6D150C5A}" srcOrd="12" destOrd="0" presId="urn:microsoft.com/office/officeart/2005/8/layout/cycle5"/>
+    <dgm:cxn modelId="{D7C43EB7-FE33-447F-BF79-D958C40AAF2A}" type="presParOf" srcId="{FC83BA6D-92F8-421D-B5DC-184634484D77}" destId="{140BD655-0E7C-4B27-B024-5C53794F9CB9}" srcOrd="13" destOrd="0" presId="urn:microsoft.com/office/officeart/2005/8/layout/cycle5"/>
+    <dgm:cxn modelId="{113A6AA1-7949-4E6B-9D3C-7D868186548A}" type="presParOf" srcId="{FC83BA6D-92F8-421D-B5DC-184634484D77}" destId="{8E4E216C-5F47-44EF-AEF0-66F350F12FDE}" srcOrd="14" destOrd="0" presId="urn:microsoft.com/office/officeart/2005/8/layout/cycle5"/>
   </dgm:cxnLst>
   <dgm:bg/>
   <dgm:whole/>
@@ -10063,7 +10071,7 @@
 </file>
 
 <file path=customXml/itemProps1.xml><?xml version="1.0" encoding="utf-8"?>
-<ds:datastoreItem xmlns:ds="http://schemas.openxmlformats.org/officeDocument/2006/customXml" ds:itemID="{EA7DB6D2-545D-46C0-AA82-EC8FD135A150}">
+<ds:datastoreItem xmlns:ds="http://schemas.openxmlformats.org/officeDocument/2006/customXml" ds:itemID="{662C8813-8D28-4F4B-BCEB-17331AA10126}">
   <ds:schemaRefs>
     <ds:schemaRef ds:uri="http://schemas.openxmlformats.org/officeDocument/2006/bibliography"/>
   </ds:schemaRefs>

</xml_diff>